<commit_message>
Report of behavioral structure
</commit_message>
<xml_diff>
--- a/FinalProject-PVZGameReport.docx
+++ b/FinalProject-PVZGameReport.docx
@@ -22,8 +22,6 @@
             <w:pPr>
               <w:pStyle w:val="GraphicAnchor"/>
             </w:pPr>
-            <w:bookmarkStart w:id="0" w:name="_GoBack"/>
-            <w:bookmarkEnd w:id="0"/>
           </w:p>
         </w:tc>
         <w:tc>
@@ -428,7 +426,7 @@
           </mc:Choice>
           <mc:Fallback>
             <w:pict>
-              <v:group w14:anchorId="601BB11B" id="Group 1" o:spid="_x0000_s1026" style="position:absolute;margin-left:-30.4pt;margin-top:-.95pt;width:612.9pt;height:793.55pt;z-index:-251657216;mso-position-horizontal-relative:margin;mso-position-vertical-relative:page;mso-width-relative:margin;mso-height-relative:margin" coordorigin="-118,-237" coordsize="77830,100770" o:gfxdata="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">
+              <v:group w14:anchorId="1B7E0E14" id="Group 1" o:spid="_x0000_s1026" style="position:absolute;margin-left:-30.4pt;margin-top:-.95pt;width:612.9pt;height:793.55pt;z-index:-251657216;mso-position-horizontal-relative:margin;mso-position-vertical-relative:page;mso-width-relative:margin;mso-height-relative:margin" coordorigin="-118,-237" coordsize="77830,100770" o:gfxdata="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">
                 <v:shape id="Shape" o:spid="_x0000_s1027" style="position:absolute;top:25527;width:58458;height:75006;visibility:visible;mso-wrap-style:square;v-text-anchor:middle" coordsize="21600,21600" o:gfxdata="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" path="m,10687l,21600r1769,l21600,6148,13712,,,10687xe" fillcolor="#d8d8d8 [2732]" stroked="f" strokeweight="1pt">
                   <v:stroke miterlimit="4" joinstyle="miter"/>
                   <v:path arrowok="t" o:extrusionok="f" o:connecttype="custom" o:connectlocs="2922906,3750311;2922906,3750311;2922906,3750311;2922906,3750311" o:connectangles="0,90,180,270"/>
@@ -528,11 +526,41 @@
               <w:pStyle w:val="Heading4"/>
             </w:pPr>
           </w:p>
-          <w:p>
-            <w:pPr>
-              <w:pStyle w:val="Heading4"/>
-            </w:pPr>
-          </w:p>
+          <w:sdt>
+            <w:sdtPr>
+              <w:id w:val="-505904726"/>
+              <w:placeholder>
+                <w:docPart w:val="EC57B4EC773C464EA7EA5B998D1D1625"/>
+              </w:placeholder>
+              <w:temporary/>
+              <w:showingPlcHdr/>
+              <w15:appearance w15:val="hidden"/>
+            </w:sdtPr>
+            <w:sdtEndPr/>
+            <w:sdtContent>
+              <w:p>
+                <w:pPr>
+                  <w:pStyle w:val="Heading4"/>
+                </w:pPr>
+                <w:r>
+                  <w:t>Lorem Ipsum is simply dummy text of the printing and typesetting industry. Lorem Ipsum has been the industry's standard dummy text ever since the 1500s, when an unknown printer took a galley of type and scrambled it to make a type specimen book.</w:t>
+                </w:r>
+              </w:p>
+              <w:p>
+                <w:pPr>
+                  <w:pStyle w:val="Heading4"/>
+                </w:pPr>
+              </w:p>
+              <w:p>
+                <w:pPr>
+                  <w:pStyle w:val="Heading4"/>
+                </w:pPr>
+                <w:r>
+                  <w:t>Lorem Ipsum is simply dummy text of the printing and typesetting industry. Lorem Ipsum has been the industry's standard dummy text ever since the 1500s, when an unknown printer took a galley of type and scrambled it to make a type specimen book.</w:t>
+                </w:r>
+              </w:p>
+            </w:sdtContent>
+          </w:sdt>
         </w:tc>
         <w:tc>
           <w:tcPr>
@@ -566,11 +594,54 @@
               <w:t>ACKNOWLEDGEMENT</w:t>
             </w:r>
           </w:p>
-          <w:p>
-            <w:pPr>
-              <w:pStyle w:val="Text"/>
-            </w:pPr>
-          </w:p>
+          <w:sdt>
+            <w:sdtPr>
+              <w:id w:val="796030671"/>
+              <w:placeholder>
+                <w:docPart w:val="1BC0AD3C3A1B4FACB6BD01DD05F422CC"/>
+              </w:placeholder>
+              <w:temporary/>
+              <w:showingPlcHdr/>
+              <w15:appearance w15:val="hidden"/>
+            </w:sdtPr>
+            <w:sdtEndPr/>
+            <w:sdtContent>
+              <w:p>
+                <w:pPr>
+                  <w:pStyle w:val="Text"/>
+                </w:pPr>
+                <w:r>
+                  <w:t>Lorem Ipsum is simply dummy text of the printing and typesetting industry. Lorem Ipsum has been the industry's standard dummy text ever since the 1500s, when an unknown printer took a galley of type and scrambled it to make a type specimen book.</w:t>
+                </w:r>
+              </w:p>
+              <w:p>
+                <w:pPr>
+                  <w:pStyle w:val="Text"/>
+                </w:pPr>
+              </w:p>
+              <w:p>
+                <w:pPr>
+                  <w:pStyle w:val="Text"/>
+                </w:pPr>
+                <w:r>
+                  <w:t>Lorem Ipsum is simply dummy text of the printing and typesetting industry. Lorem Ipsum has been the industry's standard dummy text ever since the 1500s, when an unknown printer took a galley of type and scrambled it to make a type specimen book.</w:t>
+                </w:r>
+              </w:p>
+              <w:p>
+                <w:pPr>
+                  <w:pStyle w:val="Text"/>
+                </w:pPr>
+              </w:p>
+              <w:p>
+                <w:pPr>
+                  <w:pStyle w:val="Text"/>
+                </w:pPr>
+                <w:r>
+                  <w:t>Lorem Ipsum is simply dummy text of the printing and typesetting industry. Lorem Ipsum has been the industry's standard dummy text ever since the 1500s, when an unknown printer took a galley of type and scrambled it to make a type specimen book.</w:t>
+                </w:r>
+              </w:p>
+            </w:sdtContent>
+          </w:sdt>
         </w:tc>
         <w:tc>
           <w:tcPr>
@@ -602,7 +673,7 @@
                           <pic:cNvPicPr/>
                         </pic:nvPicPr>
                         <pic:blipFill>
-                          <a:blip r:embed="rId12" cstate="email">
+                          <a:blip r:embed="rId11" cstate="email">
                             <a:extLst>
                               <a:ext uri="{28A0092B-C50C-407E-A947-70E740481C1C}">
                                 <a14:useLocalDpi xmlns:a14="http://schemas.microsoft.com/office/drawing/2010/main"/>
@@ -983,26 +1054,59 @@
       </w:pPr>
       <w:r>
         <w:rPr>
-          <w:sz w:val="28"/>
-          <w:szCs w:val="28"/>
-        </w:rPr>
-        <w:t xml:space="preserve">// behavioral </w:t>
-      </w:r>
-      <w:proofErr w:type="spellStart"/>
-      <w:r>
-        <w:rPr>
-          <w:sz w:val="28"/>
-          <w:szCs w:val="28"/>
-        </w:rPr>
-        <w:t>uml</w:t>
-      </w:r>
-      <w:proofErr w:type="spellEnd"/>
-      <w:r>
-        <w:rPr>
-          <w:sz w:val="28"/>
-          <w:szCs w:val="28"/>
-        </w:rPr>
-        <w:t xml:space="preserve"> here</w:t>
+          <w:noProof/>
+          <w:sz w:val="28"/>
+          <w:szCs w:val="28"/>
+        </w:rPr>
+        <w:lastRenderedPageBreak/>
+        <w:drawing>
+          <wp:inline distT="0" distB="0" distL="0" distR="0" wp14:anchorId="22CD692B" wp14:editId="6081933E">
+            <wp:extent cx="8474646" cy="7026969"/>
+            <wp:effectExtent l="0" t="0" r="0" b="0"/>
+            <wp:docPr id="6" name="Picture 6"/>
+            <wp:cNvGraphicFramePr>
+              <a:graphicFrameLocks xmlns:a="http://schemas.openxmlformats.org/drawingml/2006/main" noChangeAspect="1"/>
+            </wp:cNvGraphicFramePr>
+            <a:graphic xmlns:a="http://schemas.openxmlformats.org/drawingml/2006/main">
+              <a:graphicData uri="http://schemas.openxmlformats.org/drawingml/2006/picture">
+                <pic:pic xmlns:pic="http://schemas.openxmlformats.org/drawingml/2006/picture">
+                  <pic:nvPicPr>
+                    <pic:cNvPr id="0" name="Picture 2"/>
+                    <pic:cNvPicPr>
+                      <a:picLocks noChangeAspect="1" noChangeArrowheads="1"/>
+                    </pic:cNvPicPr>
+                  </pic:nvPicPr>
+                  <pic:blipFill>
+                    <a:blip r:embed="rId12" cstate="print">
+                      <a:extLst>
+                        <a:ext uri="{28A0092B-C50C-407E-A947-70E740481C1C}">
+                          <a14:useLocalDpi xmlns:a14="http://schemas.microsoft.com/office/drawing/2010/main" val="0"/>
+                        </a:ext>
+                      </a:extLst>
+                    </a:blip>
+                    <a:srcRect/>
+                    <a:stretch>
+                      <a:fillRect/>
+                    </a:stretch>
+                  </pic:blipFill>
+                  <pic:spPr bwMode="auto">
+                    <a:xfrm rot="5400000">
+                      <a:off x="0" y="0"/>
+                      <a:ext cx="8483873" cy="7034619"/>
+                    </a:xfrm>
+                    <a:prstGeom prst="rect">
+                      <a:avLst/>
+                    </a:prstGeom>
+                    <a:noFill/>
+                    <a:ln>
+                      <a:noFill/>
+                    </a:ln>
+                  </pic:spPr>
+                </pic:pic>
+              </a:graphicData>
+            </a:graphic>
+          </wp:inline>
+        </w:drawing>
       </w:r>
     </w:p>
     <w:p>
@@ -1020,12 +1124,21 @@
           <w:szCs w:val="28"/>
         </w:rPr>
       </w:pPr>
+    </w:p>
+    <w:p>
+      <w:pPr>
+        <w:rPr>
+          <w:sz w:val="28"/>
+          <w:szCs w:val="28"/>
+        </w:rPr>
+      </w:pPr>
       <w:proofErr w:type="spellStart"/>
       <w:r>
         <w:rPr>
           <w:sz w:val="28"/>
           <w:szCs w:val="28"/>
         </w:rPr>
+        <w:lastRenderedPageBreak/>
         <w:t>PVZGame</w:t>
       </w:r>
       <w:proofErr w:type="spellEnd"/>
@@ -1085,46 +1198,7 @@
           <w:sz w:val="28"/>
           <w:szCs w:val="28"/>
         </w:rPr>
-        <w:t xml:space="preserve"> such as Initialize function, Load and Unload </w:t>
-      </w:r>
-      <w:ins w:id="1" w:author="Author">
-        <w:r>
-          <w:rPr>
-            <w:sz w:val="28"/>
-            <w:szCs w:val="28"/>
-          </w:rPr>
-          <w:t>Co</w:t>
-        </w:r>
-        <w:r>
-          <w:rPr>
-            <w:sz w:val="28"/>
-            <w:szCs w:val="28"/>
-          </w:rPr>
-          <w:t>0</w:t>
-        </w:r>
-        <w:r>
-          <w:rPr>
-            <w:sz w:val="28"/>
-            <w:szCs w:val="28"/>
-          </w:rPr>
-          <w:t>ntent</w:t>
-        </w:r>
-      </w:ins>
-      <w:del w:id="2" w:author="Author">
-        <w:r>
-          <w:rPr>
-            <w:sz w:val="28"/>
-            <w:szCs w:val="28"/>
-          </w:rPr>
-          <w:delText>Content</w:delText>
-        </w:r>
-      </w:del>
-      <w:r>
-        <w:rPr>
-          <w:sz w:val="28"/>
-          <w:szCs w:val="28"/>
-        </w:rPr>
-        <w:t xml:space="preserve"> functions, Update function</w:t>
+        <w:t xml:space="preserve"> such as Initialize function, Load and Unload Content functions, Update function</w:t>
       </w:r>
       <w:r>
         <w:rPr>
@@ -1145,7 +1219,21 @@
           <w:sz w:val="28"/>
           <w:szCs w:val="28"/>
         </w:rPr>
-        <w:t xml:space="preserve">. These Managers will be the components of the </w:t>
+        <w:t xml:space="preserve">. These Managers </w:t>
+      </w:r>
+      <w:r>
+        <w:rPr>
+          <w:sz w:val="28"/>
+          <w:szCs w:val="28"/>
+        </w:rPr>
+        <w:t>are</w:t>
+      </w:r>
+      <w:r>
+        <w:rPr>
+          <w:sz w:val="28"/>
+          <w:szCs w:val="28"/>
+        </w:rPr>
+        <w:t xml:space="preserve"> the components of the </w:t>
       </w:r>
       <w:proofErr w:type="spellStart"/>
       <w:r>
@@ -1264,136 +1352,93 @@
         </w:rPr>
         <w:t xml:space="preserve"> interface</w:t>
       </w:r>
-      <w:ins w:id="3" w:author="Author">
-        <w:r>
-          <w:rPr>
-            <w:sz w:val="28"/>
-            <w:szCs w:val="28"/>
-          </w:rPr>
-          <w:t xml:space="preserve"> and manage the drawing method</w:t>
-        </w:r>
-        <w:r>
-          <w:rPr>
-            <w:sz w:val="28"/>
-            <w:szCs w:val="28"/>
-          </w:rPr>
-          <w:t>s of the game</w:t>
-        </w:r>
-        <w:r>
-          <w:rPr>
-            <w:sz w:val="28"/>
-            <w:szCs w:val="28"/>
-          </w:rPr>
-          <w:t>.</w:t>
-        </w:r>
-      </w:ins>
-      <w:del w:id="4" w:author="Author">
-        <w:r>
-          <w:rPr>
-            <w:sz w:val="28"/>
-            <w:szCs w:val="28"/>
-          </w:rPr>
-          <w:delText>.</w:delText>
-        </w:r>
-      </w:del>
-      <w:r>
-        <w:rPr>
-          <w:sz w:val="28"/>
-          <w:szCs w:val="28"/>
-        </w:rPr>
-        <w:t xml:space="preserve"> This implementation not only obeys the Single Responsibility Principle, but also provides </w:t>
-      </w:r>
-      <w:r>
-        <w:rPr>
-          <w:sz w:val="28"/>
-          <w:szCs w:val="28"/>
-        </w:rPr>
-        <w:t>an openness for extension in other displayers (webs, phones, etc</w:t>
-      </w:r>
-      <w:ins w:id="5" w:author="Author">
-        <w:r>
-          <w:rPr>
-            <w:sz w:val="28"/>
-            <w:szCs w:val="28"/>
-          </w:rPr>
-          <w:t>.)</w:t>
-        </w:r>
-        <w:r>
-          <w:rPr>
-            <w:sz w:val="28"/>
-            <w:szCs w:val="28"/>
-          </w:rPr>
-          <w:t xml:space="preserve">. </w:t>
-        </w:r>
-        <w:r>
-          <w:rPr>
-            <w:sz w:val="28"/>
-            <w:szCs w:val="28"/>
-          </w:rPr>
-          <w:br/>
-        </w:r>
-        <w:r>
-          <w:rPr>
-            <w:sz w:val="28"/>
-            <w:szCs w:val="28"/>
-          </w:rPr>
-          <w:t xml:space="preserve">Furthermore, reflection by using </w:t>
-        </w:r>
-        <w:proofErr w:type="spellStart"/>
-        <w:r>
-          <w:rPr>
-            <w:sz w:val="28"/>
-            <w:szCs w:val="28"/>
-          </w:rPr>
-          <w:t>TextureAssets</w:t>
-        </w:r>
-        <w:proofErr w:type="spellEnd"/>
-        <w:r>
-          <w:rPr>
-            <w:sz w:val="28"/>
-            <w:szCs w:val="28"/>
-          </w:rPr>
-          <w:t xml:space="preserve"> Dictionary from a String value to a Texture2D value</w:t>
-        </w:r>
-        <w:r>
-          <w:rPr>
-            <w:sz w:val="28"/>
-            <w:szCs w:val="28"/>
-          </w:rPr>
-          <w:t xml:space="preserve"> and </w:t>
-        </w:r>
-        <w:proofErr w:type="spellStart"/>
-        <w:r>
-          <w:rPr>
-            <w:sz w:val="28"/>
-            <w:szCs w:val="28"/>
-          </w:rPr>
-          <w:t>GetType</w:t>
-        </w:r>
-        <w:proofErr w:type="spellEnd"/>
-        <w:r>
-          <w:rPr>
-            <w:sz w:val="28"/>
-            <w:szCs w:val="28"/>
-          </w:rPr>
-          <w:t xml:space="preserve"> methods is applied in order to draw the textures of the object without having to create concrete Draw classes or violating Open/Close Principle.  </w:t>
-        </w:r>
-      </w:ins>
-      <w:del w:id="6" w:author="Author">
-        <w:r>
-          <w:rPr>
-            <w:sz w:val="28"/>
-            <w:szCs w:val="28"/>
-          </w:rPr>
-          <w:delText>.)</w:delText>
-        </w:r>
-      </w:del>
-      <w:r>
-        <w:rPr>
-          <w:sz w:val="28"/>
-          <w:szCs w:val="28"/>
-        </w:rPr>
-        <w:t xml:space="preserve"> </w:t>
+      <w:r>
+        <w:rPr>
+          <w:sz w:val="28"/>
+          <w:szCs w:val="28"/>
+        </w:rPr>
+        <w:t xml:space="preserve"> and manage the drawing method</w:t>
+      </w:r>
+      <w:r>
+        <w:rPr>
+          <w:sz w:val="28"/>
+          <w:szCs w:val="28"/>
+        </w:rPr>
+        <w:t>s of the game</w:t>
+      </w:r>
+      <w:r>
+        <w:rPr>
+          <w:sz w:val="28"/>
+          <w:szCs w:val="28"/>
+        </w:rPr>
+        <w:t xml:space="preserve">. This implementation not only obeys the Single Responsibility Principle, but also provides </w:t>
+      </w:r>
+      <w:r>
+        <w:rPr>
+          <w:sz w:val="28"/>
+          <w:szCs w:val="28"/>
+        </w:rPr>
+        <w:t>an openness for extension in other displayers (webs, phones, etc.)</w:t>
+      </w:r>
+      <w:r>
+        <w:rPr>
+          <w:sz w:val="28"/>
+          <w:szCs w:val="28"/>
+        </w:rPr>
+        <w:t xml:space="preserve">. </w:t>
+      </w:r>
+      <w:r>
+        <w:rPr>
+          <w:sz w:val="28"/>
+          <w:szCs w:val="28"/>
+        </w:rPr>
+        <w:br/>
+      </w:r>
+      <w:r>
+        <w:rPr>
+          <w:sz w:val="28"/>
+          <w:szCs w:val="28"/>
+        </w:rPr>
+        <w:t xml:space="preserve">Furthermore, reflection by using </w:t>
+      </w:r>
+      <w:proofErr w:type="spellStart"/>
+      <w:r>
+        <w:rPr>
+          <w:sz w:val="28"/>
+          <w:szCs w:val="28"/>
+        </w:rPr>
+        <w:t>TextureAssets</w:t>
+      </w:r>
+      <w:proofErr w:type="spellEnd"/>
+      <w:r>
+        <w:rPr>
+          <w:sz w:val="28"/>
+          <w:szCs w:val="28"/>
+        </w:rPr>
+        <w:t xml:space="preserve"> Dictionary from a String value to a Texture2D value</w:t>
+      </w:r>
+      <w:r>
+        <w:rPr>
+          <w:sz w:val="28"/>
+          <w:szCs w:val="28"/>
+        </w:rPr>
+        <w:t xml:space="preserve"> and </w:t>
+      </w:r>
+      <w:proofErr w:type="spellStart"/>
+      <w:r>
+        <w:rPr>
+          <w:sz w:val="28"/>
+          <w:szCs w:val="28"/>
+        </w:rPr>
+        <w:t>GetType</w:t>
+      </w:r>
+      <w:proofErr w:type="spellEnd"/>
+      <w:r>
+        <w:rPr>
+          <w:sz w:val="28"/>
+          <w:szCs w:val="28"/>
+        </w:rPr>
+        <w:t xml:space="preserve"> methods is applied in order to draw the textures of the object without having to create concrete Draw classes or violating Open/Close Principle.   </w:t>
       </w:r>
     </w:p>
     <w:p>
@@ -1422,17 +1467,449 @@
           <w:sz w:val="28"/>
           <w:szCs w:val="28"/>
         </w:rPr>
+        <w:t xml:space="preserve"> control the game loop and be the</w:t>
+      </w:r>
+      <w:r>
+        <w:rPr>
+          <w:sz w:val="28"/>
+          <w:szCs w:val="28"/>
+        </w:rPr>
         <w:t xml:space="preserve"> </w:t>
       </w:r>
-      <w:del w:id="7" w:author="Author">
-        <w:r>
-          <w:rPr>
-            <w:sz w:val="28"/>
-            <w:szCs w:val="28"/>
-          </w:rPr>
-          <w:delText xml:space="preserve"> </w:delText>
-        </w:r>
-      </w:del>
+      <w:r>
+        <w:rPr>
+          <w:sz w:val="28"/>
+          <w:szCs w:val="28"/>
+        </w:rPr>
+        <w:t>composite</w:t>
+      </w:r>
+      <w:r>
+        <w:rPr>
+          <w:sz w:val="28"/>
+          <w:szCs w:val="28"/>
+        </w:rPr>
+        <w:t xml:space="preserve"> of </w:t>
+      </w:r>
+      <w:r>
+        <w:rPr>
+          <w:sz w:val="28"/>
+          <w:szCs w:val="28"/>
+        </w:rPr>
+        <w:t xml:space="preserve">most of the game objects. Other objects try to “know” each other by this Manager. </w:t>
+      </w:r>
+    </w:p>
+    <w:p>
+      <w:pPr>
+        <w:rPr>
+          <w:sz w:val="28"/>
+          <w:szCs w:val="28"/>
+        </w:rPr>
+      </w:pPr>
+    </w:p>
+    <w:p>
+      <w:pPr>
+        <w:rPr>
+          <w:rFonts w:ascii="Cambria" w:hAnsi="Cambria"/>
+          <w:sz w:val="28"/>
+          <w:szCs w:val="28"/>
+        </w:rPr>
+      </w:pPr>
+      <w:r>
+        <w:rPr>
+          <w:sz w:val="28"/>
+          <w:szCs w:val="28"/>
+        </w:rPr>
+        <w:t xml:space="preserve">It is worthwhile to mention </w:t>
+      </w:r>
+      <w:r>
+        <w:rPr>
+          <w:sz w:val="28"/>
+          <w:szCs w:val="28"/>
+        </w:rPr>
+        <w:t xml:space="preserve">the </w:t>
+      </w:r>
+      <w:proofErr w:type="spellStart"/>
+      <w:r>
+        <w:rPr>
+          <w:sz w:val="28"/>
+          <w:szCs w:val="28"/>
+        </w:rPr>
+        <w:t>SpawnManger</w:t>
+      </w:r>
+      <w:proofErr w:type="spellEnd"/>
+      <w:r>
+        <w:rPr>
+          <w:sz w:val="28"/>
+          <w:szCs w:val="28"/>
+        </w:rPr>
+        <w:t xml:space="preserve"> class. This class </w:t>
+      </w:r>
+      <w:r>
+        <w:rPr>
+          <w:sz w:val="28"/>
+          <w:szCs w:val="28"/>
+        </w:rPr>
+        <w:t>use</w:t>
+      </w:r>
+      <w:r>
+        <w:rPr>
+          <w:sz w:val="28"/>
+          <w:szCs w:val="28"/>
+        </w:rPr>
+        <w:t>s</w:t>
+      </w:r>
+      <w:r>
+        <w:rPr>
+          <w:sz w:val="28"/>
+          <w:szCs w:val="28"/>
+        </w:rPr>
+        <w:t xml:space="preserve"> </w:t>
+      </w:r>
+      <w:r>
+        <w:rPr>
+          <w:sz w:val="28"/>
+          <w:szCs w:val="28"/>
+        </w:rPr>
+        <w:t xml:space="preserve">a concrete </w:t>
+      </w:r>
+      <w:r>
+        <w:rPr>
+          <w:sz w:val="28"/>
+          <w:szCs w:val="28"/>
+        </w:rPr>
+        <w:t>class which implement</w:t>
+      </w:r>
+      <w:r>
+        <w:rPr>
+          <w:sz w:val="28"/>
+          <w:szCs w:val="28"/>
+        </w:rPr>
+        <w:t xml:space="preserve">s from the </w:t>
+      </w:r>
+      <w:proofErr w:type="spellStart"/>
+      <w:r>
+        <w:rPr>
+          <w:sz w:val="28"/>
+          <w:szCs w:val="28"/>
+        </w:rPr>
+        <w:t>IFactory</w:t>
+      </w:r>
+      <w:proofErr w:type="spellEnd"/>
+      <w:r>
+        <w:rPr>
+          <w:sz w:val="28"/>
+          <w:szCs w:val="28"/>
+        </w:rPr>
+        <w:t xml:space="preserve"> interface. This step follows the Factory Method </w:t>
+      </w:r>
+      <w:r>
+        <w:rPr>
+          <w:sz w:val="28"/>
+          <w:szCs w:val="28"/>
+        </w:rPr>
+        <w:t>d</w:t>
+      </w:r>
+      <w:r>
+        <w:rPr>
+          <w:sz w:val="28"/>
+          <w:szCs w:val="28"/>
+        </w:rPr>
+        <w:t>esign</w:t>
+      </w:r>
+      <w:r>
+        <w:rPr>
+          <w:sz w:val="28"/>
+          <w:szCs w:val="28"/>
+        </w:rPr>
+        <w:t xml:space="preserve"> patterns, this pattern will be </w:t>
+      </w:r>
+      <w:r>
+        <w:rPr>
+          <w:sz w:val="28"/>
+          <w:szCs w:val="28"/>
+        </w:rPr>
+        <w:t>discuss</w:t>
+      </w:r>
+      <w:r>
+        <w:rPr>
+          <w:sz w:val="28"/>
+          <w:szCs w:val="28"/>
+        </w:rPr>
+        <w:t>ed</w:t>
+      </w:r>
+      <w:r>
+        <w:rPr>
+          <w:sz w:val="28"/>
+          <w:szCs w:val="28"/>
+        </w:rPr>
+        <w:t xml:space="preserve"> </w:t>
+      </w:r>
+      <w:r>
+        <w:rPr>
+          <w:sz w:val="28"/>
+          <w:szCs w:val="28"/>
+        </w:rPr>
+        <w:t xml:space="preserve">in detail in the Design Patterns used in the </w:t>
+      </w:r>
+      <w:r>
+        <w:rPr>
+          <w:sz w:val="28"/>
+          <w:szCs w:val="28"/>
+        </w:rPr>
+        <w:t>g</w:t>
+      </w:r>
+      <w:r>
+        <w:rPr>
+          <w:sz w:val="28"/>
+          <w:szCs w:val="28"/>
+        </w:rPr>
+        <w:t>ame</w:t>
+      </w:r>
+      <w:r>
+        <w:rPr>
+          <w:sz w:val="28"/>
+          <w:szCs w:val="28"/>
+        </w:rPr>
+        <w:t xml:space="preserve">. </w:t>
+      </w:r>
+      <w:r>
+        <w:rPr>
+          <w:sz w:val="28"/>
+          <w:szCs w:val="28"/>
+        </w:rPr>
+        <w:br/>
+      </w:r>
+      <w:r>
+        <w:rPr>
+          <w:sz w:val="28"/>
+          <w:szCs w:val="28"/>
+        </w:rPr>
+        <w:t xml:space="preserve">The </w:t>
+      </w:r>
+      <w:proofErr w:type="spellStart"/>
+      <w:r>
+        <w:rPr>
+          <w:sz w:val="28"/>
+          <w:szCs w:val="28"/>
+        </w:rPr>
+        <w:t>PlayerManager</w:t>
+      </w:r>
+      <w:proofErr w:type="spellEnd"/>
+      <w:r>
+        <w:rPr>
+          <w:sz w:val="28"/>
+          <w:szCs w:val="28"/>
+        </w:rPr>
+        <w:t xml:space="preserve"> </w:t>
+      </w:r>
+      <w:r>
+        <w:rPr>
+          <w:sz w:val="28"/>
+          <w:szCs w:val="28"/>
+        </w:rPr>
+        <w:t xml:space="preserve">class </w:t>
+      </w:r>
+      <w:r>
+        <w:rPr>
+          <w:sz w:val="28"/>
+          <w:szCs w:val="28"/>
+        </w:rPr>
+        <w:t xml:space="preserve">shown in the diagram </w:t>
+      </w:r>
+      <w:bookmarkStart w:id="0" w:name="_GoBack"/>
+      <w:bookmarkEnd w:id="0"/>
+      <w:r>
+        <w:rPr>
+          <w:sz w:val="28"/>
+          <w:szCs w:val="28"/>
+        </w:rPr>
+        <w:t xml:space="preserve">controls </w:t>
+      </w:r>
+      <w:r>
+        <w:rPr>
+          <w:sz w:val="28"/>
+          <w:szCs w:val="28"/>
+        </w:rPr>
+        <w:t xml:space="preserve">all features related to the </w:t>
+      </w:r>
+      <w:r>
+        <w:rPr>
+          <w:sz w:val="28"/>
+          <w:szCs w:val="28"/>
+        </w:rPr>
+        <w:t>players</w:t>
+      </w:r>
+      <w:r>
+        <w:rPr>
+          <w:sz w:val="28"/>
+          <w:szCs w:val="28"/>
+        </w:rPr>
+        <w:t xml:space="preserve">, namely: score, </w:t>
+      </w:r>
+      <w:r>
+        <w:rPr>
+          <w:sz w:val="28"/>
+          <w:szCs w:val="28"/>
+        </w:rPr>
+        <w:t>sun</w:t>
+      </w:r>
+      <w:r>
+        <w:rPr>
+          <w:sz w:val="28"/>
+          <w:szCs w:val="28"/>
+        </w:rPr>
+        <w:t xml:space="preserve"> (to plant plants)</w:t>
+      </w:r>
+      <w:r>
+        <w:rPr>
+          <w:sz w:val="28"/>
+          <w:szCs w:val="28"/>
+        </w:rPr>
+        <w:t xml:space="preserve">, </w:t>
+      </w:r>
+      <w:r>
+        <w:rPr>
+          <w:sz w:val="28"/>
+          <w:szCs w:val="28"/>
+        </w:rPr>
+        <w:t>mouse</w:t>
+      </w:r>
+      <w:r>
+        <w:rPr>
+          <w:sz w:val="28"/>
+          <w:szCs w:val="28"/>
+        </w:rPr>
+        <w:t xml:space="preserve"> and keyboard controls</w:t>
+      </w:r>
+      <w:r>
+        <w:rPr>
+          <w:sz w:val="28"/>
+          <w:szCs w:val="28"/>
+        </w:rPr>
+        <w:t xml:space="preserve">. This class although </w:t>
+      </w:r>
+      <w:proofErr w:type="gramStart"/>
+      <w:r>
+        <w:rPr>
+          <w:sz w:val="28"/>
+          <w:szCs w:val="28"/>
+        </w:rPr>
+        <w:t>ha</w:t>
+      </w:r>
+      <w:r>
+        <w:rPr>
+          <w:sz w:val="28"/>
+          <w:szCs w:val="28"/>
+        </w:rPr>
+        <w:t>s</w:t>
+      </w:r>
+      <w:r>
+        <w:rPr>
+          <w:sz w:val="28"/>
+          <w:szCs w:val="28"/>
+        </w:rPr>
+        <w:t xml:space="preserve"> to</w:t>
+      </w:r>
+      <w:proofErr w:type="gramEnd"/>
+      <w:r>
+        <w:rPr>
+          <w:sz w:val="28"/>
+          <w:szCs w:val="28"/>
+        </w:rPr>
+        <w:t xml:space="preserve"> control many aspects of </w:t>
+      </w:r>
+      <w:r>
+        <w:rPr>
+          <w:sz w:val="28"/>
+          <w:szCs w:val="28"/>
+        </w:rPr>
+        <w:t xml:space="preserve">the </w:t>
+      </w:r>
+      <w:r>
+        <w:rPr>
+          <w:sz w:val="28"/>
+          <w:szCs w:val="28"/>
+        </w:rPr>
+        <w:t>player,</w:t>
+      </w:r>
+      <w:r>
+        <w:rPr>
+          <w:sz w:val="28"/>
+          <w:szCs w:val="28"/>
+        </w:rPr>
+        <w:t xml:space="preserve"> </w:t>
+      </w:r>
+      <w:r>
+        <w:rPr>
+          <w:sz w:val="28"/>
+          <w:szCs w:val="28"/>
+        </w:rPr>
+        <w:t xml:space="preserve">since these aspects are </w:t>
+      </w:r>
+      <w:r>
+        <w:rPr>
+          <w:sz w:val="28"/>
+          <w:szCs w:val="28"/>
+        </w:rPr>
+        <w:t>un</w:t>
+      </w:r>
+      <w:r>
+        <w:rPr>
+          <w:sz w:val="28"/>
+          <w:szCs w:val="28"/>
+        </w:rPr>
+        <w:t>likely</w:t>
+      </w:r>
+      <w:r>
+        <w:rPr>
+          <w:sz w:val="28"/>
+          <w:szCs w:val="28"/>
+        </w:rPr>
+        <w:t xml:space="preserve"> to extend</w:t>
+      </w:r>
+      <w:r>
+        <w:rPr>
+          <w:sz w:val="28"/>
+          <w:szCs w:val="28"/>
+        </w:rPr>
+        <w:t xml:space="preserve">, </w:t>
+      </w:r>
+      <w:r>
+        <w:rPr>
+          <w:sz w:val="28"/>
+          <w:szCs w:val="28"/>
+        </w:rPr>
+        <w:t xml:space="preserve">it is compromised to put all of these aspects in to one class </w:t>
+      </w:r>
+      <w:r>
+        <w:rPr>
+          <w:sz w:val="28"/>
+          <w:szCs w:val="28"/>
+        </w:rPr>
+        <w:t xml:space="preserve">for the reduction of complexity. </w:t>
+      </w:r>
+      <w:r>
+        <w:rPr>
+          <w:sz w:val="28"/>
+          <w:szCs w:val="28"/>
+        </w:rPr>
+        <w:t xml:space="preserve">  </w:t>
+      </w:r>
+      <w:r>
+        <w:rPr>
+          <w:sz w:val="28"/>
+          <w:szCs w:val="28"/>
+        </w:rPr>
+        <w:t xml:space="preserve"> </w:t>
+      </w:r>
+    </w:p>
+    <w:p>
+      <w:pPr>
+        <w:rPr>
+          <w:sz w:val="28"/>
+          <w:szCs w:val="28"/>
+        </w:rPr>
+      </w:pPr>
     </w:p>
     <w:p>
       <w:pPr>
@@ -1685,7 +2162,7 @@
           </mc:Choice>
           <mc:Fallback>
             <w:pict>
-              <v:shape w14:anchorId="291D215F" id="Shape" o:spid="_x0000_s1026" style="position:absolute;margin-left:-34.15pt;margin-top:-707.55pt;width:611.9pt;height:711.8pt;z-index:-251655168;visibility:visible;mso-wrap-style:square;mso-wrap-distance-left:9pt;mso-wrap-distance-top:0;mso-wrap-distance-right:9pt;mso-wrap-distance-bottom:0;mso-position-horizontal:absolute;mso-position-horizontal-relative:text;mso-position-vertical:absolute;mso-position-vertical-relative:text;v-text-anchor:middle" coordsize="21600,21600" o:gfxdata="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" path="m,14678r,6922l21600,3032,21600,,17075,,,14678xe" fillcolor="#123869 [3204]" stroked="f" strokeweight="1pt">
+              <v:shape w14:anchorId="5563C797" id="Shape" o:spid="_x0000_s1026" style="position:absolute;margin-left:-34.15pt;margin-top:-707.55pt;width:611.9pt;height:711.8pt;z-index:-251655168;visibility:visible;mso-wrap-style:square;mso-wrap-distance-left:9pt;mso-wrap-distance-top:0;mso-wrap-distance-right:9pt;mso-wrap-distance-bottom:0;mso-position-horizontal:absolute;mso-position-horizontal-relative:text;mso-position-vertical:absolute;mso-position-vertical-relative:text;v-text-anchor:middle" coordsize="21600,21600" o:gfxdata="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" path="m,14678r,6922l21600,3032,21600,,17075,,,14678xe" fillcolor="#123869 [3204]" stroked="f" strokeweight="1pt">
                 <v:stroke miterlimit="4" joinstyle="miter"/>
                 <v:path arrowok="t" o:extrusionok="f" o:connecttype="custom" o:connectlocs="3885565,4519930;3885565,4519930;3885565,4519930;3885565,4519930" o:connectangles="0,90,180,270"/>
               </v:shape>
@@ -1695,9 +2172,8 @@
       </w:r>
     </w:p>
     <w:sectPr>
-      <w:headerReference w:type="default" r:id="rId13"/>
-      <w:footerReference w:type="even" r:id="rId14"/>
-      <w:footerReference w:type="default" r:id="rId15"/>
+      <w:footerReference w:type="even" r:id="rId13"/>
+      <w:footerReference w:type="default" r:id="rId14"/>
       <w:pgSz w:w="12240" w:h="15840" w:code="1"/>
       <w:pgMar w:top="720" w:right="720" w:bottom="1080" w:left="720" w:header="709" w:footer="432" w:gutter="0"/>
       <w:cols w:space="708"/>
@@ -1723,9 +2199,6 @@
         <w:continuationSeparator/>
       </w:r>
     </w:p>
-  </w:endnote>
-  <w:endnote w:type="continuationNotice" w:id="1">
-    <w:p/>
   </w:endnote>
 </w:endnotes>
 </file>
@@ -1934,20 +2407,7 @@
       </w:r>
     </w:p>
   </w:footnote>
-  <w:footnote w:type="continuationNotice" w:id="1">
-    <w:p/>
-  </w:footnote>
 </w:footnotes>
-</file>
-
-<file path=word/header1.xml><?xml version="1.0" encoding="utf-8"?>
-<w:hdr xmlns:wpc="http://schemas.microsoft.com/office/word/2010/wordprocessingCanvas" xmlns:cx="http://schemas.microsoft.com/office/drawing/2014/chartex" xmlns:cx1="http://schemas.microsoft.com/office/drawing/2015/9/8/chartex" xmlns:cx2="http://schemas.microsoft.com/office/drawing/2015/10/21/chartex" xmlns:cx3="http://schemas.microsoft.com/office/drawing/2016/5/9/chartex" xmlns:cx4="http://schemas.microsoft.com/office/drawing/2016/5/10/chartex" xmlns:cx5="http://schemas.microsoft.com/office/drawing/2016/5/11/chartex" xmlns:cx6="http://schemas.microsoft.com/office/drawing/2016/5/12/chartex" xmlns:cx7="http://schemas.microsoft.com/office/drawing/2016/5/13/chartex" xmlns:cx8="http://schemas.microsoft.com/office/drawing/2016/5/14/chartex" xmlns:mc="http://schemas.openxmlformats.org/markup-compatibility/2006" xmlns:aink="http://schemas.microsoft.com/office/drawing/2016/ink" xmlns:am3d="http://schemas.microsoft.com/office/drawing/2017/model3d" xmlns:o="urn:schemas-microsoft-com:office:office" xmlns:r="http://schemas.openxmlformats.org/officeDocument/2006/relationships" xmlns:m="http://schemas.openxmlformats.org/officeDocument/2006/math" xmlns:v="urn:schemas-microsoft-com:vml" xmlns:wp14="http://schemas.microsoft.com/office/word/2010/wordprocessingDrawing" xmlns:wp="http://schemas.openxmlformats.org/drawingml/2006/wordprocessingDrawing" xmlns:w10="urn:schemas-microsoft-com:office:word" xmlns:w="http://schemas.openxmlformats.org/wordprocessingml/2006/main" xmlns:w14="http://schemas.microsoft.com/office/word/2010/wordml" xmlns:w15="http://schemas.microsoft.com/office/word/2012/wordml" xmlns:w16cid="http://schemas.microsoft.com/office/word/2016/wordml/cid" xmlns:w16se="http://schemas.microsoft.com/office/word/2015/wordml/symex" xmlns:wpg="http://schemas.microsoft.com/office/word/2010/wordprocessingGroup" xmlns:wpi="http://schemas.microsoft.com/office/word/2010/wordprocessingInk" xmlns:wne="http://schemas.microsoft.com/office/word/2006/wordml" xmlns:wps="http://schemas.microsoft.com/office/word/2010/wordprocessingShape" mc:Ignorable="w14 w15 w16se w16cid wp14">
-  <w:p>
-    <w:pPr>
-      <w:pStyle w:val="Header"/>
-    </w:pPr>
-  </w:p>
-</w:hdr>
 </file>
 
 <file path=word/numbering.xml><?xml version="1.0" encoding="utf-8"?>
@@ -2850,12 +3310,12 @@
     <w:pPrDefault/>
   </w:docDefaults>
   <w:latentStyles w:defLockedState="0" w:defUIPriority="99" w:defSemiHidden="0" w:defUnhideWhenUsed="0" w:defQFormat="0" w:count="377">
-    <w:lsdException w:name="Normal" w:uiPriority="6" w:qFormat="1"/>
-    <w:lsdException w:name="heading 1" w:uiPriority="0" w:qFormat="1"/>
-    <w:lsdException w:name="heading 2" w:semiHidden="1" w:uiPriority="1" w:unhideWhenUsed="1" w:qFormat="1"/>
+    <w:lsdException w:name="Normal" w:uiPriority="0" w:qFormat="1"/>
+    <w:lsdException w:name="heading 1" w:uiPriority="9" w:qFormat="1"/>
+    <w:lsdException w:name="heading 2" w:semiHidden="1" w:uiPriority="9" w:unhideWhenUsed="1" w:qFormat="1"/>
     <w:lsdException w:name="heading 3" w:semiHidden="1" w:uiPriority="2" w:unhideWhenUsed="1" w:qFormat="1"/>
-    <w:lsdException w:name="heading 4" w:semiHidden="1" w:uiPriority="3" w:unhideWhenUsed="1" w:qFormat="1"/>
-    <w:lsdException w:name="heading 5" w:semiHidden="1" w:uiPriority="4" w:unhideWhenUsed="1" w:qFormat="1"/>
+    <w:lsdException w:name="heading 4" w:semiHidden="1" w:uiPriority="9" w:unhideWhenUsed="1" w:qFormat="1"/>
+    <w:lsdException w:name="heading 5" w:semiHidden="1" w:uiPriority="9" w:unhideWhenUsed="1" w:qFormat="1"/>
     <w:lsdException w:name="heading 6" w:semiHidden="1" w:uiPriority="9" w:qFormat="1"/>
     <w:lsdException w:name="heading 7" w:semiHidden="1" w:uiPriority="9" w:qFormat="1"/>
     <w:lsdException w:name="heading 8" w:semiHidden="1" w:uiPriority="9" w:qFormat="1"/>
@@ -3621,19 +4081,118 @@
       <w:contextualSpacing/>
     </w:pPr>
   </w:style>
-  <w:style w:type="paragraph" w:styleId="Revision">
-    <w:name w:val="Revision"/>
-    <w:hidden/>
-    <w:uiPriority w:val="99"/>
-    <w:semiHidden/>
-    <w:rsid w:val="002772F6"/>
-  </w:style>
 </w:styles>
 </file>
 
 <file path=word/glossary/document.xml><?xml version="1.0" encoding="utf-8"?>
 <w:glossaryDocument xmlns:wpc="http://schemas.microsoft.com/office/word/2010/wordprocessingCanvas" xmlns:cx="http://schemas.microsoft.com/office/drawing/2014/chartex" xmlns:cx1="http://schemas.microsoft.com/office/drawing/2015/9/8/chartex" xmlns:cx2="http://schemas.microsoft.com/office/drawing/2015/10/21/chartex" xmlns:cx3="http://schemas.microsoft.com/office/drawing/2016/5/9/chartex" xmlns:cx4="http://schemas.microsoft.com/office/drawing/2016/5/10/chartex" xmlns:cx5="http://schemas.microsoft.com/office/drawing/2016/5/11/chartex" xmlns:cx6="http://schemas.microsoft.com/office/drawing/2016/5/12/chartex" xmlns:cx7="http://schemas.microsoft.com/office/drawing/2016/5/13/chartex" xmlns:cx8="http://schemas.microsoft.com/office/drawing/2016/5/14/chartex" xmlns:mc="http://schemas.openxmlformats.org/markup-compatibility/2006" xmlns:aink="http://schemas.microsoft.com/office/drawing/2016/ink" xmlns:am3d="http://schemas.microsoft.com/office/drawing/2017/model3d" xmlns:o="urn:schemas-microsoft-com:office:office" xmlns:r="http://schemas.openxmlformats.org/officeDocument/2006/relationships" xmlns:m="http://schemas.openxmlformats.org/officeDocument/2006/math" xmlns:v="urn:schemas-microsoft-com:vml" xmlns:wp14="http://schemas.microsoft.com/office/word/2010/wordprocessingDrawing" xmlns:wp="http://schemas.openxmlformats.org/drawingml/2006/wordprocessingDrawing" xmlns:w10="urn:schemas-microsoft-com:office:word" xmlns:w="http://schemas.openxmlformats.org/wordprocessingml/2006/main" xmlns:w14="http://schemas.microsoft.com/office/word/2010/wordml" xmlns:w15="http://schemas.microsoft.com/office/word/2012/wordml" xmlns:w16cid="http://schemas.microsoft.com/office/word/2016/wordml/cid" xmlns:w16se="http://schemas.microsoft.com/office/word/2015/wordml/symex" xmlns:wpg="http://schemas.microsoft.com/office/word/2010/wordprocessingGroup" xmlns:wpi="http://schemas.microsoft.com/office/word/2010/wordprocessingInk" xmlns:wne="http://schemas.microsoft.com/office/word/2006/wordml" xmlns:wps="http://schemas.microsoft.com/office/word/2010/wordprocessingShape" mc:Ignorable="w14 w15 w16se w16cid wp14">
   <w:docParts>
+    <w:docPart>
+      <w:docPartPr>
+        <w:name w:val="EC57B4EC773C464EA7EA5B998D1D1625"/>
+        <w:category>
+          <w:name w:val="General"/>
+          <w:gallery w:val="placeholder"/>
+        </w:category>
+        <w:types>
+          <w:type w:val="bbPlcHdr"/>
+        </w:types>
+        <w:behaviors>
+          <w:behavior w:val="content"/>
+        </w:behaviors>
+        <w:guid w:val="{BB50BB01-8882-444A-BE00-28F13E93D9EA}"/>
+      </w:docPartPr>
+      <w:docPartBody>
+        <w:p>
+          <w:pPr>
+            <w:pStyle w:val="Heading4"/>
+          </w:pPr>
+          <w:r>
+            <w:t xml:space="preserve">Lorem Ipsum is simply dummy text of the printing and typesetting industry. Lorem Ipsum has been the industry's standard dummy text </w:t>
+          </w:r>
+          <w:r>
+            <w:t>ever since the 1500s, when an unknown printer took a galley of type and scrambled it to make a type specimen book.</w:t>
+          </w:r>
+        </w:p>
+        <w:p>
+          <w:pPr>
+            <w:pStyle w:val="Heading4"/>
+          </w:pPr>
+        </w:p>
+        <w:p>
+          <w:pPr>
+            <w:pStyle w:val="EC57B4EC773C464EA7EA5B998D1D1625"/>
+          </w:pPr>
+          <w:r>
+            <w:t>Lorem Ipsum is simply dummy text of the printing and typesetting industry. Lorem Ipsum has been the industry's standard dummy text ever sinc</w:t>
+          </w:r>
+          <w:r>
+            <w:t>e the 1500s, when an unknown printer took a galley of type and scrambled it to make a type specimen book.</w:t>
+          </w:r>
+        </w:p>
+      </w:docPartBody>
+    </w:docPart>
+    <w:docPart>
+      <w:docPartPr>
+        <w:name w:val="1BC0AD3C3A1B4FACB6BD01DD05F422CC"/>
+        <w:category>
+          <w:name w:val="General"/>
+          <w:gallery w:val="placeholder"/>
+        </w:category>
+        <w:types>
+          <w:type w:val="bbPlcHdr"/>
+        </w:types>
+        <w:behaviors>
+          <w:behavior w:val="content"/>
+        </w:behaviors>
+        <w:guid w:val="{80CB8A95-FABA-40F4-A0F1-D5E61E8AB285}"/>
+      </w:docPartPr>
+      <w:docPartBody>
+        <w:p>
+          <w:pPr>
+            <w:pStyle w:val="Text"/>
+          </w:pPr>
+          <w:r>
+            <w:t xml:space="preserve">Lorem Ipsum is simply dummy text of the printing and typesetting industry. Lorem Ipsum has been the industry's standard dummy text ever </w:t>
+          </w:r>
+          <w:r>
+            <w:t>since the 1500s, when an unknown printer took a galley of type and scrambled it to make a type specimen book.</w:t>
+          </w:r>
+        </w:p>
+        <w:p>
+          <w:pPr>
+            <w:pStyle w:val="Text"/>
+          </w:pPr>
+        </w:p>
+        <w:p>
+          <w:pPr>
+            <w:pStyle w:val="Text"/>
+          </w:pPr>
+          <w:r>
+            <w:t>Lorem Ipsum is simply dummy text of the printing and typesetting industry. Lorem Ipsum has been the industry's standard dummy text ever since the</w:t>
+          </w:r>
+          <w:r>
+            <w:t xml:space="preserve"> 1500s, when an unknown printer took a galley of type and scrambled it to make a type specimen book.</w:t>
+          </w:r>
+        </w:p>
+        <w:p>
+          <w:pPr>
+            <w:pStyle w:val="Text"/>
+          </w:pPr>
+        </w:p>
+        <w:p>
+          <w:pPr>
+            <w:pStyle w:val="1BC0AD3C3A1B4FACB6BD01DD05F422CC"/>
+          </w:pPr>
+          <w:r>
+            <w:t>Lorem Ipsum is simply dummy text of the printing and typesetting industry. Lorem Ipsum has been the industry's standard dummy text ever since the 1500s, w</w:t>
+          </w:r>
+          <w:r>
+            <w:t>hen an unknown printer took a galley of type and scrambled it to make a type specimen book.</w:t>
+          </w:r>
+        </w:p>
+      </w:docPartBody>
+    </w:docPart>
     <w:docPart>
       <w:docPartPr>
         <w:name w:val="60CA8381319D4B2C8CD3F92B0C22B4C5"/>
@@ -3684,7 +4243,10 @@
             <w:pStyle w:val="41F2FDCB72114090AC785035CF4E7307"/>
           </w:pPr>
           <w:r>
-            <w:t>Lorem Ipsum is simply dummy text of the printing and typesetting industry. Lorem Ipsum has been the industry's standard dummy text ever since the 1500s, when an unknown printer took a galley of type and scrambled it to make a type specimen book.</w:t>
+            <w:t xml:space="preserve">Lorem Ipsum is simply dummy text of the printing and </w:t>
+          </w:r>
+          <w:r>
+            <w:t>typesetting industry. Lorem Ipsum has been the industry's standard dummy text ever since the 1500s, when an unknown printer took a galley of type and scrambled it to make a type specimen book.</w:t>
           </w:r>
         </w:p>
       </w:docPartBody>
@@ -3713,7 +4275,13 @@
             <w:rPr>
               <w:rStyle w:val="QuoteChar"/>
             </w:rPr>
-            <w:t>Lorem Ipsum is simply dummy text of the printing and typesetting industry.</w:t>
+            <w:t xml:space="preserve">Lorem Ipsum is simply dummy text of the </w:t>
+          </w:r>
+          <w:r>
+            <w:rPr>
+              <w:rStyle w:val="QuoteChar"/>
+            </w:rPr>
+            <w:t>printing and typesetting industry.</w:t>
           </w:r>
         </w:p>
       </w:docPartBody>
@@ -3766,6 +4334,13 @@
     <w:pitch w:val="variable"/>
     <w:sig w:usb0="A00002AF" w:usb1="400078FB" w:usb2="00000000" w:usb3="00000000" w:csb0="0000009F" w:csb1="00000000"/>
   </w:font>
+  <w:font w:name="Cambria">
+    <w:panose1 w:val="02040503050406030204"/>
+    <w:charset w:val="00"/>
+    <w:family w:val="roman"/>
+    <w:pitch w:val="variable"/>
+    <w:sig w:usb0="E00006FF" w:usb1="420024FF" w:usb2="02000000" w:usb3="00000000" w:csb0="0000019F" w:csb1="00000000"/>
+  </w:font>
   <w:font w:name="Calibri">
     <w:panose1 w:val="020F0502020204030204"/>
     <w:charset w:val="00"/>
@@ -3800,9 +4375,6 @@
   <w:rsids>
     <w:rsidRoot w:val="007A20CF"/>
     <w:rsid w:val="007A20CF"/>
-    <w:rsid w:val="008629C3"/>
-    <w:rsid w:val="00C209AC"/>
-    <w:rsid w:val="00E24A5C"/>
   </w:rsids>
   <m:mathPr>
     <m:mathFont m:val="Cambria Math"/>
@@ -4398,12 +4970,6 @@
   <w:style w:type="paragraph" w:customStyle="1" w:styleId="7F2775024ACD43DE92E1CDB888DC4264">
     <w:name w:val="7F2775024ACD43DE92E1CDB888DC4264"/>
     <w:rsid w:val="007A20CF"/>
-  </w:style>
-  <w:style w:type="paragraph" w:customStyle="1" w:styleId="2C17669D395544E7A7275FAB6CCDDF31">
-    <w:name w:val="2C17669D395544E7A7275FAB6CCDDF31"/>
-  </w:style>
-  <w:style w:type="paragraph" w:customStyle="1" w:styleId="7D1E2F8477D1457A9FAA3C12C7307D5B">
-    <w:name w:val="7D1E2F8477D1457A9FAA3C12C7307D5B"/>
   </w:style>
 </w:styles>
 </file>
@@ -5498,224 +6064,9 @@
 </file>
 
 <file path=customXml/item1.xml><?xml version="1.0" encoding="utf-8"?>
-<ct:contentTypeSchema xmlns:ct="http://schemas.microsoft.com/office/2006/metadata/contentType" xmlns:ma="http://schemas.microsoft.com/office/2006/metadata/properties/metaAttributes" ct:_="" ma:_="" ma:contentTypeName="Document" ma:contentTypeID="0x01010079F111ED35F8CC479449609E8A0923A6" ma:contentTypeVersion="12" ma:contentTypeDescription="Create a new document." ma:contentTypeScope="" ma:versionID="fa6e671f1cd7e4d96ff9652be322dd5e">
-  <xsd:schema xmlns:xsd="http://www.w3.org/2001/XMLSchema" xmlns:xs="http://www.w3.org/2001/XMLSchema" xmlns:p="http://schemas.microsoft.com/office/2006/metadata/properties" xmlns:ns2="71af3243-3dd4-4a8d-8c0d-dd76da1f02a5" xmlns:ns3="16c05727-aa75-4e4a-9b5f-8a80a1165891" targetNamespace="http://schemas.microsoft.com/office/2006/metadata/properties" ma:root="true" ma:fieldsID="4e2496f70b101db0b8013f30a071bbf7" ns2:_="" ns3:_="">
-    <xsd:import namespace="71af3243-3dd4-4a8d-8c0d-dd76da1f02a5"/>
-    <xsd:import namespace="16c05727-aa75-4e4a-9b5f-8a80a1165891"/>
-    <xsd:element name="properties">
-      <xsd:complexType>
-        <xsd:sequence>
-          <xsd:element name="documentManagement">
-            <xsd:complexType>
-              <xsd:all>
-                <xsd:element ref="ns2:MediaServiceMetadata" minOccurs="0"/>
-                <xsd:element ref="ns2:MediaServiceFastMetadata" minOccurs="0"/>
-                <xsd:element ref="ns2:MediaServiceOCR" minOccurs="0"/>
-                <xsd:element ref="ns2:MediaServiceAutoTags" minOccurs="0"/>
-                <xsd:element ref="ns2:MediaServiceEventHashCode" minOccurs="0"/>
-                <xsd:element ref="ns2:MediaServiceGenerationTime" minOccurs="0"/>
-                <xsd:element ref="ns3:SharedWithUsers" minOccurs="0"/>
-                <xsd:element ref="ns3:SharedWithDetails" minOccurs="0"/>
-                <xsd:element ref="ns2:MediaServiceAutoKeyPoints" minOccurs="0"/>
-                <xsd:element ref="ns2:MediaServiceKeyPoints" minOccurs="0"/>
-                <xsd:element ref="ns2:MediaServiceDateTaken" minOccurs="0"/>
-                <xsd:element ref="ns2:Status" minOccurs="0"/>
-              </xsd:all>
-            </xsd:complexType>
-          </xsd:element>
-        </xsd:sequence>
-      </xsd:complexType>
-    </xsd:element>
-  </xsd:schema>
-  <xsd:schema xmlns:xsd="http://www.w3.org/2001/XMLSchema" xmlns:xs="http://www.w3.org/2001/XMLSchema" xmlns:dms="http://schemas.microsoft.com/office/2006/documentManagement/types" xmlns:pc="http://schemas.microsoft.com/office/infopath/2007/PartnerControls" targetNamespace="71af3243-3dd4-4a8d-8c0d-dd76da1f02a5" elementFormDefault="qualified">
-    <xsd:import namespace="http://schemas.microsoft.com/office/2006/documentManagement/types"/>
-    <xsd:import namespace="http://schemas.microsoft.com/office/infopath/2007/PartnerControls"/>
-    <xsd:element name="MediaServiceMetadata" ma:index="8" nillable="true" ma:displayName="MediaServiceMetadata" ma:hidden="true" ma:internalName="MediaServiceMetadata" ma:readOnly="true">
-      <xsd:simpleType>
-        <xsd:restriction base="dms:Note"/>
-      </xsd:simpleType>
-    </xsd:element>
-    <xsd:element name="MediaServiceFastMetadata" ma:index="9" nillable="true" ma:displayName="MediaServiceFastMetadata" ma:hidden="true" ma:internalName="MediaServiceFastMetadata" ma:readOnly="true">
-      <xsd:simpleType>
-        <xsd:restriction base="dms:Note"/>
-      </xsd:simpleType>
-    </xsd:element>
-    <xsd:element name="MediaServiceOCR" ma:index="10" nillable="true" ma:displayName="MediaServiceOCR" ma:internalName="MediaServiceOCR" ma:readOnly="true">
-      <xsd:simpleType>
-        <xsd:restriction base="dms:Note">
-          <xsd:maxLength value="255"/>
-        </xsd:restriction>
-      </xsd:simpleType>
-    </xsd:element>
-    <xsd:element name="MediaServiceAutoTags" ma:index="11" nillable="true" ma:displayName="MediaServiceAutoTags" ma:internalName="MediaServiceAutoTags" ma:readOnly="true">
-      <xsd:simpleType>
-        <xsd:restriction base="dms:Text"/>
-      </xsd:simpleType>
-    </xsd:element>
-    <xsd:element name="MediaServiceEventHashCode" ma:index="12" nillable="true" ma:displayName="MediaServiceEventHashCode" ma:hidden="true" ma:internalName="MediaServiceEventHashCode" ma:readOnly="true">
-      <xsd:simpleType>
-        <xsd:restriction base="dms:Text"/>
-      </xsd:simpleType>
-    </xsd:element>
-    <xsd:element name="MediaServiceGenerationTime" ma:index="13" nillable="true" ma:displayName="MediaServiceGenerationTime" ma:hidden="true" ma:internalName="MediaServiceGenerationTime" ma:readOnly="true">
-      <xsd:simpleType>
-        <xsd:restriction base="dms:Text"/>
-      </xsd:simpleType>
-    </xsd:element>
-    <xsd:element name="MediaServiceAutoKeyPoints" ma:index="16" nillable="true" ma:displayName="MediaServiceAutoKeyPoints" ma:hidden="true" ma:internalName="MediaServiceAutoKeyPoints" ma:readOnly="true">
-      <xsd:simpleType>
-        <xsd:restriction base="dms:Note"/>
-      </xsd:simpleType>
-    </xsd:element>
-    <xsd:element name="MediaServiceKeyPoints" ma:index="17" nillable="true" ma:displayName="KeyPoints" ma:internalName="MediaServiceKeyPoints" ma:readOnly="false">
-      <xsd:simpleType>
-        <xsd:restriction base="dms:Note">
-          <xsd:maxLength value="255"/>
-        </xsd:restriction>
-      </xsd:simpleType>
-    </xsd:element>
-    <xsd:element name="MediaServiceDateTaken" ma:index="18" nillable="true" ma:displayName="MediaServiceDateTaken" ma:hidden="true" ma:internalName="MediaServiceDateTaken" ma:readOnly="true">
-      <xsd:simpleType>
-        <xsd:restriction base="dms:Text"/>
-      </xsd:simpleType>
-    </xsd:element>
-    <xsd:element name="Status" ma:index="19" nillable="true" ma:displayName="Status" ma:default="Not started" ma:format="Dropdown" ma:internalName="Status">
-      <xsd:simpleType>
-        <xsd:restriction base="dms:Choice">
-          <xsd:enumeration value="Not started"/>
-          <xsd:enumeration value="In Progress"/>
-          <xsd:enumeration value="Completed"/>
-        </xsd:restriction>
-      </xsd:simpleType>
-    </xsd:element>
-  </xsd:schema>
-  <xsd:schema xmlns:xsd="http://www.w3.org/2001/XMLSchema" xmlns:xs="http://www.w3.org/2001/XMLSchema" xmlns:dms="http://schemas.microsoft.com/office/2006/documentManagement/types" xmlns:pc="http://schemas.microsoft.com/office/infopath/2007/PartnerControls" targetNamespace="16c05727-aa75-4e4a-9b5f-8a80a1165891" elementFormDefault="qualified">
-    <xsd:import namespace="http://schemas.microsoft.com/office/2006/documentManagement/types"/>
-    <xsd:import namespace="http://schemas.microsoft.com/office/infopath/2007/PartnerControls"/>
-    <xsd:element name="SharedWithUsers" ma:index="14" nillable="true" ma:displayName="Shared With" ma:internalName="SharedWithUsers" ma:readOnly="true">
-      <xsd:complexType>
-        <xsd:complexContent>
-          <xsd:extension base="dms:UserMulti">
-            <xsd:sequence>
-              <xsd:element name="UserInfo" minOccurs="0" maxOccurs="unbounded">
-                <xsd:complexType>
-                  <xsd:sequence>
-                    <xsd:element name="DisplayName" type="xsd:string" minOccurs="0"/>
-                    <xsd:element name="AccountId" type="dms:UserId" minOccurs="0" nillable="true"/>
-                    <xsd:element name="AccountType" type="xsd:string" minOccurs="0"/>
-                  </xsd:sequence>
-                </xsd:complexType>
-              </xsd:element>
-            </xsd:sequence>
-          </xsd:extension>
-        </xsd:complexContent>
-      </xsd:complexType>
-    </xsd:element>
-    <xsd:element name="SharedWithDetails" ma:index="15" nillable="true" ma:displayName="Shared With Details" ma:internalName="SharedWithDetails" ma:readOnly="true">
-      <xsd:simpleType>
-        <xsd:restriction base="dms:Note">
-          <xsd:maxLength value="255"/>
-        </xsd:restriction>
-      </xsd:simpleType>
-    </xsd:element>
-  </xsd:schema>
-  <xsd:schema xmlns="http://schemas.openxmlformats.org/package/2006/metadata/core-properties" xmlns:xsd="http://www.w3.org/2001/XMLSchema" xmlns:xsi="http://www.w3.org/2001/XMLSchema-instance" xmlns:dc="http://purl.org/dc/elements/1.1/" xmlns:dcterms="http://purl.org/dc/terms/" xmlns:odoc="http://schemas.microsoft.com/internal/obd" targetNamespace="http://schemas.openxmlformats.org/package/2006/metadata/core-properties" elementFormDefault="qualified" attributeFormDefault="unqualified" blockDefault="#all">
-    <xsd:import namespace="http://purl.org/dc/elements/1.1/" schemaLocation="http://dublincore.org/schemas/xmls/qdc/2003/04/02/dc.xsd"/>
-    <xsd:import namespace="http://purl.org/dc/terms/" schemaLocation="http://dublincore.org/schemas/xmls/qdc/2003/04/02/dcterms.xsd"/>
-    <xsd:element name="coreProperties" type="CT_coreProperties"/>
-    <xsd:complexType name="CT_coreProperties">
-      <xsd:all>
-        <xsd:element ref="dc:creator" minOccurs="0" maxOccurs="1"/>
-        <xsd:element ref="dcterms:created" minOccurs="0" maxOccurs="1"/>
-        <xsd:element ref="dc:identifier" minOccurs="0" maxOccurs="1"/>
-        <xsd:element name="contentType" minOccurs="0" maxOccurs="1" type="xsd:string" ma:index="0" ma:displayName="Content Type"/>
-        <xsd:element ref="dc:title" minOccurs="0" maxOccurs="1" ma:index="4" ma:displayName="Title"/>
-        <xsd:element ref="dc:subject" minOccurs="0" maxOccurs="1"/>
-        <xsd:element ref="dc:description" minOccurs="0" maxOccurs="1"/>
-        <xsd:element name="keywords" minOccurs="0" maxOccurs="1" type="xsd:string"/>
-        <xsd:element ref="dc:language" minOccurs="0" maxOccurs="1"/>
-        <xsd:element name="category" minOccurs="0" maxOccurs="1" type="xsd:string"/>
-        <xsd:element name="version" minOccurs="0" maxOccurs="1" type="xsd:string"/>
-        <xsd:element name="revision" minOccurs="0" maxOccurs="1" type="xsd:string">
-          <xsd:annotation>
-            <xsd:documentation>
-                        This value indicates the number of saves or revisions. The application is responsible for updating this value after each revision.
-                    </xsd:documentation>
-          </xsd:annotation>
-        </xsd:element>
-        <xsd:element name="lastModifiedBy" minOccurs="0" maxOccurs="1" type="xsd:string"/>
-        <xsd:element ref="dcterms:modified" minOccurs="0" maxOccurs="1"/>
-        <xsd:element name="contentStatus" minOccurs="0" maxOccurs="1" type="xsd:string"/>
-      </xsd:all>
-    </xsd:complexType>
-  </xsd:schema>
-  <xs:schema xmlns:pc="http://schemas.microsoft.com/office/infopath/2007/PartnerControls" xmlns:xs="http://www.w3.org/2001/XMLSchema" targetNamespace="http://schemas.microsoft.com/office/infopath/2007/PartnerControls" elementFormDefault="qualified" attributeFormDefault="unqualified">
-    <xs:element name="Person">
-      <xs:complexType>
-        <xs:sequence>
-          <xs:element ref="pc:DisplayName" minOccurs="0"/>
-          <xs:element ref="pc:AccountId" minOccurs="0"/>
-          <xs:element ref="pc:AccountType" minOccurs="0"/>
-        </xs:sequence>
-      </xs:complexType>
-    </xs:element>
-    <xs:element name="DisplayName" type="xs:string"/>
-    <xs:element name="AccountId" type="xs:string"/>
-    <xs:element name="AccountType" type="xs:string"/>
-    <xs:element name="BDCAssociatedEntity">
-      <xs:complexType>
-        <xs:sequence>
-          <xs:element ref="pc:BDCEntity" minOccurs="0" maxOccurs="unbounded"/>
-        </xs:sequence>
-        <xs:attribute ref="pc:EntityNamespace"/>
-        <xs:attribute ref="pc:EntityName"/>
-        <xs:attribute ref="pc:SystemInstanceName"/>
-        <xs:attribute ref="pc:AssociationName"/>
-      </xs:complexType>
-    </xs:element>
-    <xs:attribute name="EntityNamespace" type="xs:string"/>
-    <xs:attribute name="EntityName" type="xs:string"/>
-    <xs:attribute name="SystemInstanceName" type="xs:string"/>
-    <xs:attribute name="AssociationName" type="xs:string"/>
-    <xs:element name="BDCEntity">
-      <xs:complexType>
-        <xs:sequence>
-          <xs:element ref="pc:EntityDisplayName" minOccurs="0"/>
-          <xs:element ref="pc:EntityInstanceReference" minOccurs="0"/>
-          <xs:element ref="pc:EntityId1" minOccurs="0"/>
-          <xs:element ref="pc:EntityId2" minOccurs="0"/>
-          <xs:element ref="pc:EntityId3" minOccurs="0"/>
-          <xs:element ref="pc:EntityId4" minOccurs="0"/>
-          <xs:element ref="pc:EntityId5" minOccurs="0"/>
-        </xs:sequence>
-      </xs:complexType>
-    </xs:element>
-    <xs:element name="EntityDisplayName" type="xs:string"/>
-    <xs:element name="EntityInstanceReference" type="xs:string"/>
-    <xs:element name="EntityId1" type="xs:string"/>
-    <xs:element name="EntityId2" type="xs:string"/>
-    <xs:element name="EntityId3" type="xs:string"/>
-    <xs:element name="EntityId4" type="xs:string"/>
-    <xs:element name="EntityId5" type="xs:string"/>
-    <xs:element name="Terms">
-      <xs:complexType>
-        <xs:sequence>
-          <xs:element ref="pc:TermInfo" minOccurs="0" maxOccurs="unbounded"/>
-        </xs:sequence>
-      </xs:complexType>
-    </xs:element>
-    <xs:element name="TermInfo">
-      <xs:complexType>
-        <xs:sequence>
-          <xs:element ref="pc:TermName" minOccurs="0"/>
-          <xs:element ref="pc:TermId" minOccurs="0"/>
-        </xs:sequence>
-      </xs:complexType>
-    </xs:element>
-    <xs:element name="TermName" type="xs:string"/>
-    <xs:element name="TermId" type="xs:string"/>
-  </xs:schema>
-</ct:contentTypeSchema>
+<p:properties xmlns:p="http://schemas.microsoft.com/office/2006/metadata/properties" xmlns:xsi="http://www.w3.org/2001/XMLSchema-instance" xmlns:pc="http://schemas.microsoft.com/office/infopath/2007/PartnerControls">
+  <documentManagement/>
+</p:properties>
 </file>
 
 <file path=customXml/item2.xml><?xml version="1.0" encoding="utf-8"?>
@@ -5728,15 +6079,6 @@
 </file>
 
 <file path=customXml/item3.xml><?xml version="1.0" encoding="utf-8"?>
-<p:properties xmlns:p="http://schemas.microsoft.com/office/2006/metadata/properties" xmlns:xsi="http://www.w3.org/2001/XMLSchema-instance" xmlns:pc="http://schemas.microsoft.com/office/infopath/2007/PartnerControls">
-  <documentManagement>
-    <Status xmlns="71af3243-3dd4-4a8d-8c0d-dd76da1f02a5">Not started</Status>
-    <MediaServiceKeyPoints xmlns="71af3243-3dd4-4a8d-8c0d-dd76da1f02a5" xsi:nil="true"/>
-  </documentManagement>
-</p:properties>
-</file>
-
-<file path=customXml/item4.xml><?xml version="1.0" encoding="utf-8"?>
 <ct:contentTypeSchema xmlns:ct="http://schemas.microsoft.com/office/2006/metadata/contentType" xmlns:ma="http://schemas.microsoft.com/office/2006/metadata/properties/metaAttributes" ct:_="" ma:_="" ma:contentTypeName="Document" ma:contentTypeID="0x01010020D4910FD4A4B14192570411CF021682" ma:contentTypeVersion="2" ma:contentTypeDescription="Create a new document." ma:contentTypeScope="" ma:versionID="be288f9f4319125fa443461f50ee9856">
   <xsd:schema xmlns:xsd="http://www.w3.org/2001/XMLSchema" xmlns:xs="http://www.w3.org/2001/XMLSchema" xmlns:p="http://schemas.microsoft.com/office/2006/metadata/properties" xmlns:ns3="42baf74c-ec20-4537-95b4-20f9e280dd56" targetNamespace="http://schemas.microsoft.com/office/2006/metadata/properties" ma:root="true" ma:fieldsID="a0dc5fb7cd11d10bfd4159334f72081d" ns3:_="">
     <xsd:import namespace="42baf74c-ec20-4537-95b4-20f9e280dd56"/>
@@ -5868,25 +6210,22 @@
 </ct:contentTypeSchema>
 </file>
 
-<file path=customXml/item5.xml><?xml version="1.0" encoding="utf-8"?>
+<file path=customXml/item4.xml><?xml version="1.0" encoding="utf-8"?>
 <b:Sources xmlns:b="http://schemas.openxmlformats.org/officeDocument/2006/bibliography" xmlns="http://schemas.openxmlformats.org/officeDocument/2006/bibliography" SelectedStyle="\APASixthEditionOfficeOnline.xsl" StyleName="APA" Version="6"/>
 </file>
 
 <file path=customXml/itemProps1.xml><?xml version="1.0" encoding="utf-8"?>
-<ds:datastoreItem xmlns:ds="http://schemas.openxmlformats.org/officeDocument/2006/customXml" ds:itemID="{507D20CB-E94B-44E8-97C3-44BC9C1AF38A}">
+<ds:datastoreItem xmlns:ds="http://schemas.openxmlformats.org/officeDocument/2006/customXml" ds:itemID="{57798B56-5215-4AD8-847F-8A1F1C10FD6F}">
   <ds:schemaRefs>
-    <ds:schemaRef ds:uri="http://schemas.microsoft.com/office/2006/metadata/contentType"/>
-    <ds:schemaRef ds:uri="http://schemas.microsoft.com/office/2006/metadata/properties/metaAttributes"/>
-    <ds:schemaRef ds:uri="http://www.w3.org/2001/XMLSchema"/>
+    <ds:schemaRef ds:uri="http://schemas.microsoft.com/office/2006/documentManagement/types"/>
+    <ds:schemaRef ds:uri="http://purl.org/dc/dcmitype/"/>
+    <ds:schemaRef ds:uri="http://purl.org/dc/terms/"/>
     <ds:schemaRef ds:uri="http://schemas.microsoft.com/office/2006/metadata/properties"/>
-    <ds:schemaRef ds:uri="71af3243-3dd4-4a8d-8c0d-dd76da1f02a5"/>
-    <ds:schemaRef ds:uri="16c05727-aa75-4e4a-9b5f-8a80a1165891"/>
-    <ds:schemaRef ds:uri="http://schemas.microsoft.com/office/2006/documentManagement/types"/>
+    <ds:schemaRef ds:uri="http://www.w3.org/XML/1998/namespace"/>
+    <ds:schemaRef ds:uri="http://purl.org/dc/elements/1.1/"/>
     <ds:schemaRef ds:uri="http://schemas.microsoft.com/office/infopath/2007/PartnerControls"/>
     <ds:schemaRef ds:uri="http://schemas.openxmlformats.org/package/2006/metadata/core-properties"/>
-    <ds:schemaRef ds:uri="http://purl.org/dc/elements/1.1/"/>
-    <ds:schemaRef ds:uri="http://purl.org/dc/terms/"/>
-    <ds:schemaRef ds:uri="http://schemas.microsoft.com/internal/obd"/>
+    <ds:schemaRef ds:uri="42baf74c-ec20-4537-95b4-20f9e280dd56"/>
   </ds:schemaRefs>
 </ds:datastoreItem>
 </file>
@@ -5900,16 +6239,6 @@
 </file>
 
 <file path=customXml/itemProps3.xml><?xml version="1.0" encoding="utf-8"?>
-<ds:datastoreItem xmlns:ds="http://schemas.openxmlformats.org/officeDocument/2006/customXml" ds:itemID="{57798B56-5215-4AD8-847F-8A1F1C10FD6F}">
-  <ds:schemaRefs>
-    <ds:schemaRef ds:uri="http://schemas.microsoft.com/office/2006/metadata/properties"/>
-    <ds:schemaRef ds:uri="http://schemas.microsoft.com/office/infopath/2007/PartnerControls"/>
-    <ds:schemaRef ds:uri="71af3243-3dd4-4a8d-8c0d-dd76da1f02a5"/>
-  </ds:schemaRefs>
-</ds:datastoreItem>
-</file>
-
-<file path=customXml/itemProps4.xml><?xml version="1.0" encoding="utf-8"?>
 <ds:datastoreItem xmlns:ds="http://schemas.openxmlformats.org/officeDocument/2006/customXml" ds:itemID="{AD4E532E-DDB5-404E-87DF-B639388C7DF9}">
   <ds:schemaRefs>
     <ds:schemaRef ds:uri="http://schemas.microsoft.com/office/2006/metadata/contentType"/>
@@ -5927,8 +6256,8 @@
 </ds:datastoreItem>
 </file>
 
-<file path=customXml/itemProps5.xml><?xml version="1.0" encoding="utf-8"?>
-<ds:datastoreItem xmlns:ds="http://schemas.openxmlformats.org/officeDocument/2006/customXml" ds:itemID="{49939C68-0780-4837-9966-67D6D0DACBBA}">
+<file path=customXml/itemProps4.xml><?xml version="1.0" encoding="utf-8"?>
+<ds:datastoreItem xmlns:ds="http://schemas.openxmlformats.org/officeDocument/2006/customXml" ds:itemID="{E92D2379-36E6-4AFE-B83E-D164E6631729}">
   <ds:schemaRefs>
     <ds:schemaRef ds:uri="http://schemas.openxmlformats.org/officeDocument/2006/bibliography"/>
   </ds:schemaRefs>

</xml_diff>

<commit_message>
Add Factory Method, Contributions
</commit_message>
<xml_diff>
--- a/FinalProject-PVZGameReport.docx
+++ b/FinalProject-PVZGameReport.docx
@@ -426,7 +426,7 @@
           </mc:Choice>
           <mc:Fallback>
             <w:pict>
-              <v:group w14:anchorId="115AE51E" id="Group 1" o:spid="_x0000_s1026" style="position:absolute;margin-left:-30.4pt;margin-top:-.95pt;width:612.9pt;height:793.55pt;z-index:-251657216;mso-position-horizontal-relative:margin;mso-position-vertical-relative:page;mso-width-relative:margin;mso-height-relative:margin" coordorigin="-118,-237" coordsize="77830,100770" o:gfxdata="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">
+              <v:group w14:anchorId="4EF4C280" id="Group 1" o:spid="_x0000_s1026" style="position:absolute;margin-left:-30.4pt;margin-top:-.95pt;width:612.9pt;height:793.55pt;z-index:-251657216;mso-position-horizontal-relative:margin;mso-position-vertical-relative:page;mso-width-relative:margin;mso-height-relative:margin" coordorigin="-118,-237" coordsize="77830,100770" o:gfxdata="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">
                 <v:shape id="Shape" o:spid="_x0000_s1027" style="position:absolute;top:25527;width:58458;height:75006;visibility:visible;mso-wrap-style:square;v-text-anchor:middle" coordsize="21600,21600" o:gfxdata="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" path="m,10687l,21600r1769,l21600,6148,13712,,,10687xe" fillcolor="#d8d8d8 [2732]" stroked="f" strokeweight="1pt">
                   <v:stroke miterlimit="4" joinstyle="miter"/>
                   <v:path arrowok="t" o:extrusionok="f" o:connecttype="custom" o:connectlocs="2922906,3750311;2922906,3750311;2922906,3750311;2922906,3750311" o:connectangles="0,90,180,270"/>
@@ -536,7 +536,6 @@
               <w:showingPlcHdr/>
               <w15:appearance w15:val="hidden"/>
             </w:sdtPr>
-            <w:sdtEndPr/>
             <w:sdtContent>
               <w:p>
                 <w:pPr>
@@ -604,7 +603,6 @@
               <w:showingPlcHdr/>
               <w15:appearance w15:val="hidden"/>
             </w:sdtPr>
-            <w:sdtEndPr/>
             <w:sdtContent>
               <w:p>
                 <w:pPr>
@@ -858,11 +856,6 @@
                 <w:showingPlcHdr/>
                 <w15:appearance w15:val="hidden"/>
               </w:sdtPr>
-              <w:sdtEndPr>
-                <w:rPr>
-                  <w:rStyle w:val="Emphasis"/>
-                </w:rPr>
-              </w:sdtEndPr>
               <w:sdtContent>
                 <w:r>
                   <w:rPr>
@@ -892,7 +885,6 @@
                 <w:showingPlcHdr/>
                 <w15:appearance w15:val="hidden"/>
               </w:sdtPr>
-              <w:sdtEndPr/>
               <w:sdtContent>
                 <w:r>
                   <w:t>Lorem Ipsum is simply dummy text of the printing and typesetting industry. Lorem Ipsum has been the industry's standard dummy text ever since the 1500s, when an unknown printer took a galley of type and scrambled it to make a type specimen book.</w:t>
@@ -920,6 +912,1201 @@
         </w:numPr>
       </w:pPr>
       <w:r>
+        <w:t>CONTRIBUTION</w:t>
+      </w:r>
+    </w:p>
+    <w:tbl>
+      <w:tblPr>
+        <w:tblStyle w:val="GridTable5Dark-Accent1"/>
+        <w:tblW w:w="11068" w:type="dxa"/>
+        <w:tblLook w:val="04A0" w:firstRow="1" w:lastRow="0" w:firstColumn="1" w:lastColumn="0" w:noHBand="0" w:noVBand="1"/>
+      </w:tblPr>
+      <w:tblGrid>
+        <w:gridCol w:w="3467"/>
+        <w:gridCol w:w="7601"/>
+      </w:tblGrid>
+      <w:tr>
+        <w:trPr>
+          <w:cnfStyle w:val="100000000000" w:firstRow="1" w:lastRow="0" w:firstColumn="0" w:lastColumn="0" w:oddVBand="0" w:evenVBand="0" w:oddHBand="0" w:evenHBand="0" w:firstRowFirstColumn="0" w:firstRowLastColumn="0" w:lastRowFirstColumn="0" w:lastRowLastColumn="0"/>
+          <w:trHeight w:val="1557"/>
+        </w:trPr>
+        <w:tc>
+          <w:tcPr>
+            <w:cnfStyle w:val="001000000000" w:firstRow="0" w:lastRow="0" w:firstColumn="1" w:lastColumn="0" w:oddVBand="0" w:evenVBand="0" w:oddHBand="0" w:evenHBand="0" w:firstRowFirstColumn="0" w:firstRowLastColumn="0" w:lastRowFirstColumn="0" w:lastRowLastColumn="0"/>
+            <w:tcW w:w="3467" w:type="dxa"/>
+            <w:tcBorders>
+              <w:bottom w:val="single" w:sz="4" w:space="0" w:color="FFFFFF" w:themeColor="background1"/>
+              <w:right w:val="single" w:sz="4" w:space="0" w:color="FFFFFF" w:themeColor="background1"/>
+            </w:tcBorders>
+            <w:vAlign w:val="center"/>
+          </w:tcPr>
+          <w:p>
+            <w:pPr>
+              <w:jc w:val="center"/>
+              <w:rPr>
+                <w:rFonts w:ascii="Rockwell" w:hAnsi="Rockwell"/>
+                <w:sz w:val="28"/>
+                <w:szCs w:val="28"/>
+              </w:rPr>
+            </w:pPr>
+            <w:r>
+              <w:rPr>
+                <w:rFonts w:ascii="Rockwell" w:hAnsi="Rockwell"/>
+                <w:sz w:val="28"/>
+                <w:szCs w:val="28"/>
+              </w:rPr>
+              <w:t>MEMBER</w:t>
+            </w:r>
+          </w:p>
+        </w:tc>
+        <w:tc>
+          <w:tcPr>
+            <w:tcW w:w="7601" w:type="dxa"/>
+            <w:tcBorders>
+              <w:left w:val="single" w:sz="4" w:space="0" w:color="FFFFFF" w:themeColor="background1"/>
+            </w:tcBorders>
+            <w:vAlign w:val="center"/>
+          </w:tcPr>
+          <w:p>
+            <w:pPr>
+              <w:jc w:val="center"/>
+              <w:cnfStyle w:val="100000000000" w:firstRow="1" w:lastRow="0" w:firstColumn="0" w:lastColumn="0" w:oddVBand="0" w:evenVBand="0" w:oddHBand="0" w:evenHBand="0" w:firstRowFirstColumn="0" w:firstRowLastColumn="0" w:lastRowFirstColumn="0" w:lastRowLastColumn="0"/>
+              <w:rPr>
+                <w:rFonts w:ascii="Rockwell" w:hAnsi="Rockwell"/>
+                <w:sz w:val="28"/>
+                <w:szCs w:val="28"/>
+              </w:rPr>
+            </w:pPr>
+            <w:r>
+              <w:rPr>
+                <w:rFonts w:ascii="Rockwell" w:hAnsi="Rockwell"/>
+                <w:sz w:val="28"/>
+                <w:szCs w:val="28"/>
+              </w:rPr>
+              <w:t>CONTRIBUTION</w:t>
+            </w:r>
+          </w:p>
+        </w:tc>
+      </w:tr>
+      <w:tr>
+        <w:trPr>
+          <w:cnfStyle w:val="000000100000" w:firstRow="0" w:lastRow="0" w:firstColumn="0" w:lastColumn="0" w:oddVBand="0" w:evenVBand="0" w:oddHBand="1" w:evenHBand="0" w:firstRowFirstColumn="0" w:firstRowLastColumn="0" w:lastRowFirstColumn="0" w:lastRowLastColumn="0"/>
+          <w:trHeight w:val="1557"/>
+        </w:trPr>
+        <w:tc>
+          <w:tcPr>
+            <w:cnfStyle w:val="001000000000" w:firstRow="0" w:lastRow="0" w:firstColumn="1" w:lastColumn="0" w:oddVBand="0" w:evenVBand="0" w:oddHBand="0" w:evenHBand="0" w:firstRowFirstColumn="0" w:firstRowLastColumn="0" w:lastRowFirstColumn="0" w:lastRowLastColumn="0"/>
+            <w:tcW w:w="3467" w:type="dxa"/>
+            <w:tcBorders>
+              <w:top w:val="single" w:sz="4" w:space="0" w:color="FFFFFF" w:themeColor="background1"/>
+            </w:tcBorders>
+            <w:vAlign w:val="center"/>
+          </w:tcPr>
+          <w:p>
+            <w:pPr>
+              <w:pStyle w:val="ListParagraph"/>
+              <w:rPr>
+                <w:rFonts w:ascii="Rockwell" w:hAnsi="Rockwell"/>
+                <w:b w:val="0"/>
+                <w:bCs w:val="0"/>
+                <w:sz w:val="28"/>
+                <w:szCs w:val="28"/>
+              </w:rPr>
+            </w:pPr>
+            <w:proofErr w:type="spellStart"/>
+            <w:r>
+              <w:rPr>
+                <w:rFonts w:ascii="Rockwell" w:hAnsi="Rockwell"/>
+                <w:sz w:val="28"/>
+                <w:szCs w:val="28"/>
+              </w:rPr>
+              <w:t>Ph</w:t>
+            </w:r>
+            <w:r>
+              <w:rPr>
+                <w:rFonts w:ascii="Cambria" w:hAnsi="Cambria" w:cs="Cambria"/>
+                <w:sz w:val="28"/>
+                <w:szCs w:val="28"/>
+              </w:rPr>
+              <w:t>ạ</w:t>
+            </w:r>
+            <w:r>
+              <w:rPr>
+                <w:rFonts w:ascii="Rockwell" w:hAnsi="Rockwell"/>
+                <w:sz w:val="28"/>
+                <w:szCs w:val="28"/>
+              </w:rPr>
+              <w:t>m</w:t>
+            </w:r>
+            <w:proofErr w:type="spellEnd"/>
+            <w:r>
+              <w:rPr>
+                <w:rFonts w:ascii="Rockwell" w:hAnsi="Rockwell"/>
+                <w:sz w:val="28"/>
+                <w:szCs w:val="28"/>
+              </w:rPr>
+              <w:t xml:space="preserve"> </w:t>
+            </w:r>
+            <w:proofErr w:type="spellStart"/>
+            <w:r>
+              <w:rPr>
+                <w:rFonts w:ascii="Rockwell" w:hAnsi="Rockwell"/>
+                <w:sz w:val="28"/>
+                <w:szCs w:val="28"/>
+              </w:rPr>
+              <w:t>Huy</w:t>
+            </w:r>
+            <w:proofErr w:type="spellEnd"/>
+            <w:r>
+              <w:rPr>
+                <w:rFonts w:ascii="Rockwell" w:hAnsi="Rockwell"/>
+                <w:sz w:val="28"/>
+                <w:szCs w:val="28"/>
+              </w:rPr>
+              <w:t xml:space="preserve"> </w:t>
+            </w:r>
+            <w:proofErr w:type="spellStart"/>
+            <w:r>
+              <w:rPr>
+                <w:rFonts w:ascii="Rockwell" w:hAnsi="Rockwell"/>
+                <w:sz w:val="28"/>
+                <w:szCs w:val="28"/>
+              </w:rPr>
+              <w:t>Hoàng</w:t>
+            </w:r>
+            <w:proofErr w:type="spellEnd"/>
+          </w:p>
+          <w:p>
+            <w:pPr>
+              <w:pStyle w:val="ListParagraph"/>
+              <w:rPr>
+                <w:rFonts w:ascii="Rockwell" w:hAnsi="Rockwell"/>
+                <w:sz w:val="28"/>
+                <w:szCs w:val="28"/>
+              </w:rPr>
+            </w:pPr>
+            <w:r>
+              <w:rPr>
+                <w:rFonts w:ascii="Rockwell" w:hAnsi="Rockwell"/>
+                <w:sz w:val="28"/>
+                <w:szCs w:val="28"/>
+              </w:rPr>
+              <w:t>ITITIU</w:t>
+            </w:r>
+            <w:r>
+              <w:rPr>
+                <w:rFonts w:ascii="Rockwell" w:hAnsi="Rockwell"/>
+                <w:sz w:val="28"/>
+                <w:szCs w:val="28"/>
+              </w:rPr>
+              <w:t>18042</w:t>
+            </w:r>
+          </w:p>
+        </w:tc>
+        <w:tc>
+          <w:tcPr>
+            <w:tcW w:w="7601" w:type="dxa"/>
+            <w:vAlign w:val="center"/>
+          </w:tcPr>
+          <w:p>
+            <w:pPr>
+              <w:jc w:val="center"/>
+              <w:cnfStyle w:val="000000100000" w:firstRow="0" w:lastRow="0" w:firstColumn="0" w:lastColumn="0" w:oddVBand="0" w:evenVBand="0" w:oddHBand="1" w:evenHBand="0" w:firstRowFirstColumn="0" w:firstRowLastColumn="0" w:lastRowFirstColumn="0" w:lastRowLastColumn="0"/>
+              <w:rPr>
+                <w:sz w:val="28"/>
+                <w:szCs w:val="28"/>
+              </w:rPr>
+            </w:pPr>
+            <w:r>
+              <w:rPr>
+                <w:sz w:val="28"/>
+                <w:szCs w:val="28"/>
+              </w:rPr>
+              <w:t>Buil</w:t>
+            </w:r>
+            <w:r>
+              <w:rPr>
+                <w:sz w:val="28"/>
+                <w:szCs w:val="28"/>
+              </w:rPr>
+              <w:t>d</w:t>
+            </w:r>
+            <w:r>
+              <w:rPr>
+                <w:sz w:val="28"/>
+                <w:szCs w:val="28"/>
+              </w:rPr>
+              <w:t xml:space="preserve"> class</w:t>
+            </w:r>
+            <w:r>
+              <w:rPr>
+                <w:sz w:val="28"/>
+                <w:szCs w:val="28"/>
+              </w:rPr>
+              <w:t>es:</w:t>
+            </w:r>
+            <w:r>
+              <w:rPr>
+                <w:sz w:val="28"/>
+                <w:szCs w:val="28"/>
+              </w:rPr>
+              <w:t xml:space="preserve"> </w:t>
+            </w:r>
+            <w:proofErr w:type="spellStart"/>
+            <w:r>
+              <w:rPr>
+                <w:sz w:val="28"/>
+                <w:szCs w:val="28"/>
+              </w:rPr>
+              <w:t>PlayerManager</w:t>
+            </w:r>
+            <w:proofErr w:type="spellEnd"/>
+            <w:r>
+              <w:rPr>
+                <w:sz w:val="28"/>
+                <w:szCs w:val="28"/>
+              </w:rPr>
+              <w:t xml:space="preserve">, </w:t>
+            </w:r>
+            <w:proofErr w:type="spellStart"/>
+            <w:r>
+              <w:rPr>
+                <w:sz w:val="28"/>
+                <w:szCs w:val="28"/>
+              </w:rPr>
+              <w:t>LaneJumpingZombie</w:t>
+            </w:r>
+            <w:proofErr w:type="spellEnd"/>
+          </w:p>
+          <w:p>
+            <w:pPr>
+              <w:jc w:val="center"/>
+              <w:cnfStyle w:val="000000100000" w:firstRow="0" w:lastRow="0" w:firstColumn="0" w:lastColumn="0" w:oddVBand="0" w:evenVBand="0" w:oddHBand="1" w:evenHBand="0" w:firstRowFirstColumn="0" w:firstRowLastColumn="0" w:lastRowFirstColumn="0" w:lastRowLastColumn="0"/>
+              <w:rPr>
+                <w:sz w:val="28"/>
+                <w:szCs w:val="28"/>
+              </w:rPr>
+            </w:pPr>
+            <w:r>
+              <w:rPr>
+                <w:sz w:val="28"/>
+                <w:szCs w:val="28"/>
+              </w:rPr>
+              <w:t xml:space="preserve">Edit </w:t>
+            </w:r>
+            <w:r>
+              <w:rPr>
+                <w:sz w:val="28"/>
+                <w:szCs w:val="28"/>
+              </w:rPr>
+              <w:t>parameters</w:t>
+            </w:r>
+          </w:p>
+          <w:p>
+            <w:pPr>
+              <w:jc w:val="center"/>
+              <w:cnfStyle w:val="000000100000" w:firstRow="0" w:lastRow="0" w:firstColumn="0" w:lastColumn="0" w:oddVBand="0" w:evenVBand="0" w:oddHBand="1" w:evenHBand="0" w:firstRowFirstColumn="0" w:firstRowLastColumn="0" w:lastRowFirstColumn="0" w:lastRowLastColumn="0"/>
+              <w:rPr>
+                <w:sz w:val="28"/>
+                <w:szCs w:val="28"/>
+              </w:rPr>
+            </w:pPr>
+            <w:r>
+              <w:rPr>
+                <w:sz w:val="28"/>
+                <w:szCs w:val="28"/>
+              </w:rPr>
+              <w:t>Make</w:t>
+            </w:r>
+            <w:r>
+              <w:rPr>
+                <w:sz w:val="28"/>
+                <w:szCs w:val="28"/>
+              </w:rPr>
+              <w:t xml:space="preserve"> </w:t>
+            </w:r>
+            <w:proofErr w:type="spellStart"/>
+            <w:r>
+              <w:rPr>
+                <w:sz w:val="28"/>
+                <w:szCs w:val="28"/>
+              </w:rPr>
+              <w:t>powerpoint</w:t>
+            </w:r>
+            <w:proofErr w:type="spellEnd"/>
+          </w:p>
+        </w:tc>
+      </w:tr>
+      <w:tr>
+        <w:trPr>
+          <w:trHeight w:val="1557"/>
+        </w:trPr>
+        <w:tc>
+          <w:tcPr>
+            <w:cnfStyle w:val="001000000000" w:firstRow="0" w:lastRow="0" w:firstColumn="1" w:lastColumn="0" w:oddVBand="0" w:evenVBand="0" w:oddHBand="0" w:evenHBand="0" w:firstRowFirstColumn="0" w:firstRowLastColumn="0" w:lastRowFirstColumn="0" w:lastRowLastColumn="0"/>
+            <w:tcW w:w="3467" w:type="dxa"/>
+            <w:vAlign w:val="center"/>
+          </w:tcPr>
+          <w:p>
+            <w:pPr>
+              <w:jc w:val="center"/>
+              <w:rPr>
+                <w:rFonts w:ascii="Rockwell" w:hAnsi="Rockwell"/>
+                <w:sz w:val="28"/>
+                <w:szCs w:val="28"/>
+              </w:rPr>
+            </w:pPr>
+            <w:proofErr w:type="spellStart"/>
+            <w:r>
+              <w:rPr>
+                <w:rFonts w:ascii="Rockwell" w:hAnsi="Rockwell"/>
+                <w:sz w:val="28"/>
+                <w:szCs w:val="28"/>
+              </w:rPr>
+              <w:t>Phùng</w:t>
+            </w:r>
+            <w:proofErr w:type="spellEnd"/>
+            <w:r>
+              <w:rPr>
+                <w:rFonts w:ascii="Rockwell" w:hAnsi="Rockwell"/>
+                <w:sz w:val="28"/>
+                <w:szCs w:val="28"/>
+              </w:rPr>
+              <w:t xml:space="preserve"> </w:t>
+            </w:r>
+            <w:proofErr w:type="spellStart"/>
+            <w:r>
+              <w:rPr>
+                <w:rFonts w:ascii="Rockwell" w:hAnsi="Rockwell"/>
+                <w:sz w:val="28"/>
+                <w:szCs w:val="28"/>
+              </w:rPr>
+              <w:t>Khánh</w:t>
+            </w:r>
+            <w:proofErr w:type="spellEnd"/>
+            <w:r>
+              <w:rPr>
+                <w:rFonts w:ascii="Rockwell" w:hAnsi="Rockwell"/>
+                <w:sz w:val="28"/>
+                <w:szCs w:val="28"/>
+              </w:rPr>
+              <w:t xml:space="preserve"> Linh</w:t>
+            </w:r>
+          </w:p>
+        </w:tc>
+        <w:tc>
+          <w:tcPr>
+            <w:tcW w:w="7601" w:type="dxa"/>
+            <w:vAlign w:val="center"/>
+          </w:tcPr>
+          <w:p>
+            <w:pPr>
+              <w:jc w:val="center"/>
+              <w:cnfStyle w:val="000000000000" w:firstRow="0" w:lastRow="0" w:firstColumn="0" w:lastColumn="0" w:oddVBand="0" w:evenVBand="0" w:oddHBand="0" w:evenHBand="0" w:firstRowFirstColumn="0" w:firstRowLastColumn="0" w:lastRowFirstColumn="0" w:lastRowLastColumn="0"/>
+              <w:rPr>
+                <w:sz w:val="28"/>
+                <w:szCs w:val="28"/>
+              </w:rPr>
+            </w:pPr>
+            <w:r>
+              <w:rPr>
+                <w:sz w:val="28"/>
+                <w:szCs w:val="28"/>
+              </w:rPr>
+              <w:t>Design the game architecture</w:t>
+            </w:r>
+          </w:p>
+          <w:p>
+            <w:pPr>
+              <w:jc w:val="center"/>
+              <w:cnfStyle w:val="000000000000" w:firstRow="0" w:lastRow="0" w:firstColumn="0" w:lastColumn="0" w:oddVBand="0" w:evenVBand="0" w:oddHBand="0" w:evenHBand="0" w:firstRowFirstColumn="0" w:firstRowLastColumn="0" w:lastRowFirstColumn="0" w:lastRowLastColumn="0"/>
+              <w:rPr>
+                <w:sz w:val="28"/>
+                <w:szCs w:val="28"/>
+              </w:rPr>
+            </w:pPr>
+            <w:r>
+              <w:rPr>
+                <w:sz w:val="28"/>
+                <w:szCs w:val="28"/>
+              </w:rPr>
+              <w:t>Buil</w:t>
+            </w:r>
+            <w:r>
+              <w:rPr>
+                <w:sz w:val="28"/>
+                <w:szCs w:val="28"/>
+              </w:rPr>
+              <w:t>d</w:t>
+            </w:r>
+            <w:r>
+              <w:rPr>
+                <w:sz w:val="28"/>
+                <w:szCs w:val="28"/>
+              </w:rPr>
+              <w:t xml:space="preserve"> clas</w:t>
+            </w:r>
+            <w:r>
+              <w:rPr>
+                <w:sz w:val="28"/>
+                <w:szCs w:val="28"/>
+              </w:rPr>
+              <w:t>ses:</w:t>
+            </w:r>
+            <w:r>
+              <w:rPr>
+                <w:sz w:val="28"/>
+                <w:szCs w:val="28"/>
+              </w:rPr>
+              <w:t xml:space="preserve"> </w:t>
+            </w:r>
+            <w:proofErr w:type="spellStart"/>
+            <w:r>
+              <w:rPr>
+                <w:sz w:val="28"/>
+                <w:szCs w:val="28"/>
+              </w:rPr>
+              <w:t>LogicManager</w:t>
+            </w:r>
+            <w:proofErr w:type="spellEnd"/>
+            <w:r>
+              <w:rPr>
+                <w:sz w:val="28"/>
+                <w:szCs w:val="28"/>
+              </w:rPr>
+              <w:t xml:space="preserve">, </w:t>
+            </w:r>
+            <w:proofErr w:type="spellStart"/>
+            <w:r>
+              <w:rPr>
+                <w:sz w:val="28"/>
+                <w:szCs w:val="28"/>
+              </w:rPr>
+              <w:t>SpawnManager</w:t>
+            </w:r>
+            <w:proofErr w:type="spellEnd"/>
+            <w:r>
+              <w:rPr>
+                <w:sz w:val="28"/>
+                <w:szCs w:val="28"/>
+              </w:rPr>
+              <w:t xml:space="preserve">, </w:t>
+            </w:r>
+            <w:proofErr w:type="spellStart"/>
+            <w:r>
+              <w:rPr>
+                <w:sz w:val="28"/>
+                <w:szCs w:val="28"/>
+              </w:rPr>
+              <w:t>NormalZombie</w:t>
+            </w:r>
+            <w:proofErr w:type="spellEnd"/>
+            <w:r>
+              <w:rPr>
+                <w:sz w:val="28"/>
+                <w:szCs w:val="28"/>
+              </w:rPr>
+              <w:t xml:space="preserve">, </w:t>
+            </w:r>
+            <w:proofErr w:type="spellStart"/>
+            <w:r>
+              <w:rPr>
+                <w:sz w:val="28"/>
+                <w:szCs w:val="28"/>
+              </w:rPr>
+              <w:t>PeaShooter</w:t>
+            </w:r>
+            <w:proofErr w:type="spellEnd"/>
+            <w:r>
+              <w:rPr>
+                <w:sz w:val="28"/>
+                <w:szCs w:val="28"/>
+              </w:rPr>
+              <w:t>, Bullet</w:t>
+            </w:r>
+          </w:p>
+          <w:p>
+            <w:pPr>
+              <w:jc w:val="center"/>
+              <w:cnfStyle w:val="000000000000" w:firstRow="0" w:lastRow="0" w:firstColumn="0" w:lastColumn="0" w:oddVBand="0" w:evenVBand="0" w:oddHBand="0" w:evenHBand="0" w:firstRowFirstColumn="0" w:firstRowLastColumn="0" w:lastRowFirstColumn="0" w:lastRowLastColumn="0"/>
+              <w:rPr>
+                <w:sz w:val="28"/>
+                <w:szCs w:val="28"/>
+              </w:rPr>
+            </w:pPr>
+            <w:r>
+              <w:rPr>
+                <w:sz w:val="28"/>
+                <w:szCs w:val="28"/>
+              </w:rPr>
+              <w:t>Apply design patterns</w:t>
+            </w:r>
+          </w:p>
+          <w:p>
+            <w:pPr>
+              <w:jc w:val="center"/>
+              <w:cnfStyle w:val="000000000000" w:firstRow="0" w:lastRow="0" w:firstColumn="0" w:lastColumn="0" w:oddVBand="0" w:evenVBand="0" w:oddHBand="0" w:evenHBand="0" w:firstRowFirstColumn="0" w:firstRowLastColumn="0" w:lastRowFirstColumn="0" w:lastRowLastColumn="0"/>
+              <w:rPr>
+                <w:sz w:val="28"/>
+                <w:szCs w:val="28"/>
+              </w:rPr>
+            </w:pPr>
+            <w:r>
+              <w:rPr>
+                <w:sz w:val="28"/>
+                <w:szCs w:val="28"/>
+              </w:rPr>
+              <w:t>Write report</w:t>
+            </w:r>
+          </w:p>
+        </w:tc>
+      </w:tr>
+      <w:tr>
+        <w:trPr>
+          <w:cnfStyle w:val="000000100000" w:firstRow="0" w:lastRow="0" w:firstColumn="0" w:lastColumn="0" w:oddVBand="0" w:evenVBand="0" w:oddHBand="1" w:evenHBand="0" w:firstRowFirstColumn="0" w:firstRowLastColumn="0" w:lastRowFirstColumn="0" w:lastRowLastColumn="0"/>
+          <w:trHeight w:val="1557"/>
+        </w:trPr>
+        <w:tc>
+          <w:tcPr>
+            <w:cnfStyle w:val="001000000000" w:firstRow="0" w:lastRow="0" w:firstColumn="1" w:lastColumn="0" w:oddVBand="0" w:evenVBand="0" w:oddHBand="0" w:evenHBand="0" w:firstRowFirstColumn="0" w:firstRowLastColumn="0" w:lastRowFirstColumn="0" w:lastRowLastColumn="0"/>
+            <w:tcW w:w="3467" w:type="dxa"/>
+            <w:vAlign w:val="center"/>
+          </w:tcPr>
+          <w:p>
+            <w:pPr>
+              <w:jc w:val="center"/>
+              <w:rPr>
+                <w:rFonts w:ascii="Rockwell" w:hAnsi="Rockwell"/>
+                <w:b w:val="0"/>
+                <w:bCs w:val="0"/>
+                <w:sz w:val="28"/>
+                <w:szCs w:val="28"/>
+              </w:rPr>
+            </w:pPr>
+            <w:proofErr w:type="spellStart"/>
+            <w:r>
+              <w:rPr>
+                <w:rFonts w:ascii="Rockwell" w:hAnsi="Rockwell"/>
+                <w:sz w:val="28"/>
+                <w:szCs w:val="28"/>
+              </w:rPr>
+              <w:t>Lý</w:t>
+            </w:r>
+            <w:proofErr w:type="spellEnd"/>
+            <w:r>
+              <w:rPr>
+                <w:rFonts w:ascii="Rockwell" w:hAnsi="Rockwell"/>
+                <w:sz w:val="28"/>
+                <w:szCs w:val="28"/>
+              </w:rPr>
+              <w:t xml:space="preserve"> </w:t>
+            </w:r>
+            <w:proofErr w:type="spellStart"/>
+            <w:r>
+              <w:rPr>
+                <w:rFonts w:ascii="Rockwell" w:hAnsi="Rockwell"/>
+                <w:sz w:val="28"/>
+                <w:szCs w:val="28"/>
+              </w:rPr>
+              <w:t>B</w:t>
+            </w:r>
+            <w:r>
+              <w:rPr>
+                <w:rFonts w:ascii="Cambria" w:hAnsi="Cambria" w:cs="Cambria"/>
+                <w:sz w:val="28"/>
+                <w:szCs w:val="28"/>
+              </w:rPr>
+              <w:t>ả</w:t>
+            </w:r>
+            <w:r>
+              <w:rPr>
+                <w:rFonts w:ascii="Rockwell" w:hAnsi="Rockwell"/>
+                <w:sz w:val="28"/>
+                <w:szCs w:val="28"/>
+              </w:rPr>
+              <w:t>o</w:t>
+            </w:r>
+            <w:proofErr w:type="spellEnd"/>
+            <w:r>
+              <w:rPr>
+                <w:rFonts w:ascii="Rockwell" w:hAnsi="Rockwell"/>
+                <w:sz w:val="28"/>
+                <w:szCs w:val="28"/>
+              </w:rPr>
+              <w:t xml:space="preserve"> </w:t>
+            </w:r>
+            <w:proofErr w:type="spellStart"/>
+            <w:r>
+              <w:rPr>
+                <w:rFonts w:ascii="Rockwell" w:hAnsi="Rockwell"/>
+                <w:sz w:val="28"/>
+                <w:szCs w:val="28"/>
+              </w:rPr>
+              <w:t>Tho</w:t>
+            </w:r>
+            <w:r>
+              <w:rPr>
+                <w:rFonts w:ascii="Cambria" w:hAnsi="Cambria" w:cs="Cambria"/>
+                <w:sz w:val="28"/>
+                <w:szCs w:val="28"/>
+              </w:rPr>
+              <w:t>ạ</w:t>
+            </w:r>
+            <w:r>
+              <w:rPr>
+                <w:rFonts w:ascii="Rockwell" w:hAnsi="Rockwell"/>
+                <w:sz w:val="28"/>
+                <w:szCs w:val="28"/>
+              </w:rPr>
+              <w:t>i</w:t>
+            </w:r>
+            <w:proofErr w:type="spellEnd"/>
+            <w:r>
+              <w:rPr>
+                <w:rFonts w:ascii="Rockwell" w:hAnsi="Rockwell"/>
+                <w:sz w:val="28"/>
+                <w:szCs w:val="28"/>
+              </w:rPr>
+              <w:t xml:space="preserve"> </w:t>
+            </w:r>
+          </w:p>
+          <w:p>
+            <w:pPr>
+              <w:jc w:val="center"/>
+              <w:rPr>
+                <w:rFonts w:ascii="Rockwell" w:hAnsi="Rockwell"/>
+                <w:sz w:val="28"/>
+                <w:szCs w:val="28"/>
+              </w:rPr>
+            </w:pPr>
+            <w:r>
+              <w:rPr>
+                <w:rFonts w:ascii="Rockwell" w:hAnsi="Rockwell"/>
+                <w:sz w:val="28"/>
+                <w:szCs w:val="28"/>
+              </w:rPr>
+              <w:t>ITITIU</w:t>
+            </w:r>
+            <w:r>
+              <w:rPr>
+                <w:rFonts w:ascii="Rockwell" w:hAnsi="Rockwell"/>
+                <w:sz w:val="28"/>
+                <w:szCs w:val="28"/>
+              </w:rPr>
+              <w:t>18122</w:t>
+            </w:r>
+          </w:p>
+        </w:tc>
+        <w:tc>
+          <w:tcPr>
+            <w:tcW w:w="7601" w:type="dxa"/>
+            <w:vAlign w:val="center"/>
+          </w:tcPr>
+          <w:p>
+            <w:pPr>
+              <w:jc w:val="center"/>
+              <w:cnfStyle w:val="000000100000" w:firstRow="0" w:lastRow="0" w:firstColumn="0" w:lastColumn="0" w:oddVBand="0" w:evenVBand="0" w:oddHBand="1" w:evenHBand="0" w:firstRowFirstColumn="0" w:firstRowLastColumn="0" w:lastRowFirstColumn="0" w:lastRowLastColumn="0"/>
+              <w:rPr>
+                <w:sz w:val="28"/>
+                <w:szCs w:val="28"/>
+              </w:rPr>
+            </w:pPr>
+            <w:r>
+              <w:rPr>
+                <w:sz w:val="28"/>
+                <w:szCs w:val="28"/>
+              </w:rPr>
+              <w:t>Design the game graphic</w:t>
+            </w:r>
+            <w:r>
+              <w:rPr>
+                <w:sz w:val="28"/>
+                <w:szCs w:val="28"/>
+              </w:rPr>
+              <w:t xml:space="preserve"> and GUI</w:t>
+            </w:r>
+          </w:p>
+          <w:p>
+            <w:pPr>
+              <w:jc w:val="center"/>
+              <w:cnfStyle w:val="000000100000" w:firstRow="0" w:lastRow="0" w:firstColumn="0" w:lastColumn="0" w:oddVBand="0" w:evenVBand="0" w:oddHBand="1" w:evenHBand="0" w:firstRowFirstColumn="0" w:firstRowLastColumn="0" w:lastRowFirstColumn="0" w:lastRowLastColumn="0"/>
+              <w:rPr>
+                <w:sz w:val="28"/>
+                <w:szCs w:val="28"/>
+              </w:rPr>
+            </w:pPr>
+            <w:r>
+              <w:rPr>
+                <w:sz w:val="28"/>
+                <w:szCs w:val="28"/>
+              </w:rPr>
+              <w:t xml:space="preserve">Build classes: </w:t>
+            </w:r>
+            <w:proofErr w:type="spellStart"/>
+            <w:r>
+              <w:rPr>
+                <w:sz w:val="28"/>
+                <w:szCs w:val="28"/>
+              </w:rPr>
+              <w:t>Desktop</w:t>
+            </w:r>
+            <w:r>
+              <w:rPr>
+                <w:sz w:val="28"/>
+                <w:szCs w:val="28"/>
+              </w:rPr>
+              <w:t>Display</w:t>
+            </w:r>
+            <w:r>
+              <w:rPr>
+                <w:sz w:val="28"/>
+                <w:szCs w:val="28"/>
+              </w:rPr>
+              <w:t>Manager</w:t>
+            </w:r>
+            <w:proofErr w:type="spellEnd"/>
+            <w:r>
+              <w:rPr>
+                <w:sz w:val="28"/>
+                <w:szCs w:val="28"/>
+              </w:rPr>
+              <w:t>, Map, Tile</w:t>
+            </w:r>
+          </w:p>
+          <w:p>
+            <w:pPr>
+              <w:jc w:val="center"/>
+              <w:cnfStyle w:val="000000100000" w:firstRow="0" w:lastRow="0" w:firstColumn="0" w:lastColumn="0" w:oddVBand="0" w:evenVBand="0" w:oddHBand="1" w:evenHBand="0" w:firstRowFirstColumn="0" w:firstRowLastColumn="0" w:lastRowFirstColumn="0" w:lastRowLastColumn="0"/>
+              <w:rPr>
+                <w:sz w:val="28"/>
+                <w:szCs w:val="28"/>
+              </w:rPr>
+            </w:pPr>
+            <w:r>
+              <w:rPr>
+                <w:sz w:val="28"/>
+                <w:szCs w:val="28"/>
+              </w:rPr>
+              <w:t xml:space="preserve">Make </w:t>
+            </w:r>
+            <w:proofErr w:type="spellStart"/>
+            <w:r>
+              <w:rPr>
+                <w:sz w:val="28"/>
+                <w:szCs w:val="28"/>
+              </w:rPr>
+              <w:t>powerpoint</w:t>
+            </w:r>
+            <w:proofErr w:type="spellEnd"/>
+          </w:p>
+        </w:tc>
+      </w:tr>
+      <w:tr>
+        <w:trPr>
+          <w:trHeight w:val="1670"/>
+        </w:trPr>
+        <w:tc>
+          <w:tcPr>
+            <w:cnfStyle w:val="001000000000" w:firstRow="0" w:lastRow="0" w:firstColumn="1" w:lastColumn="0" w:oddVBand="0" w:evenVBand="0" w:oddHBand="0" w:evenHBand="0" w:firstRowFirstColumn="0" w:firstRowLastColumn="0" w:lastRowFirstColumn="0" w:lastRowLastColumn="0"/>
+            <w:tcW w:w="3467" w:type="dxa"/>
+            <w:vAlign w:val="center"/>
+          </w:tcPr>
+          <w:p>
+            <w:pPr>
+              <w:jc w:val="center"/>
+              <w:rPr>
+                <w:rFonts w:ascii="Rockwell" w:hAnsi="Rockwell"/>
+                <w:b w:val="0"/>
+                <w:bCs w:val="0"/>
+                <w:sz w:val="28"/>
+                <w:szCs w:val="28"/>
+              </w:rPr>
+            </w:pPr>
+            <w:proofErr w:type="spellStart"/>
+            <w:r>
+              <w:rPr>
+                <w:rFonts w:ascii="Rockwell" w:hAnsi="Rockwell"/>
+                <w:sz w:val="28"/>
+                <w:szCs w:val="28"/>
+              </w:rPr>
+              <w:t>Tr</w:t>
+            </w:r>
+            <w:r>
+              <w:rPr>
+                <w:rFonts w:ascii="Cambria" w:hAnsi="Cambria" w:cs="Cambria"/>
+                <w:sz w:val="28"/>
+                <w:szCs w:val="28"/>
+              </w:rPr>
+              <w:t>ầ</w:t>
+            </w:r>
+            <w:r>
+              <w:rPr>
+                <w:rFonts w:ascii="Rockwell" w:hAnsi="Rockwell"/>
+                <w:sz w:val="28"/>
+                <w:szCs w:val="28"/>
+              </w:rPr>
+              <w:t>n</w:t>
+            </w:r>
+            <w:proofErr w:type="spellEnd"/>
+            <w:r>
+              <w:rPr>
+                <w:rFonts w:ascii="Rockwell" w:hAnsi="Rockwell"/>
+                <w:sz w:val="28"/>
+                <w:szCs w:val="28"/>
+              </w:rPr>
+              <w:t xml:space="preserve"> </w:t>
+            </w:r>
+            <w:proofErr w:type="spellStart"/>
+            <w:r>
+              <w:rPr>
+                <w:rFonts w:ascii="Cambria" w:hAnsi="Cambria" w:cs="Cambria"/>
+                <w:sz w:val="28"/>
+                <w:szCs w:val="28"/>
+              </w:rPr>
+              <w:t>Đứ</w:t>
+            </w:r>
+            <w:r>
+              <w:rPr>
+                <w:rFonts w:ascii="Rockwell" w:hAnsi="Rockwell"/>
+                <w:sz w:val="28"/>
+                <w:szCs w:val="28"/>
+              </w:rPr>
+              <w:t>c</w:t>
+            </w:r>
+            <w:proofErr w:type="spellEnd"/>
+            <w:r>
+              <w:rPr>
+                <w:rFonts w:ascii="Rockwell" w:hAnsi="Rockwell"/>
+                <w:sz w:val="28"/>
+                <w:szCs w:val="28"/>
+              </w:rPr>
+              <w:t xml:space="preserve"> </w:t>
+            </w:r>
+            <w:proofErr w:type="spellStart"/>
+            <w:r>
+              <w:rPr>
+                <w:rFonts w:ascii="Rockwell" w:hAnsi="Rockwell"/>
+                <w:sz w:val="28"/>
+                <w:szCs w:val="28"/>
+              </w:rPr>
+              <w:t>Trí</w:t>
+            </w:r>
+            <w:proofErr w:type="spellEnd"/>
+          </w:p>
+          <w:p>
+            <w:pPr>
+              <w:jc w:val="center"/>
+              <w:rPr>
+                <w:rFonts w:ascii="Rockwell" w:hAnsi="Rockwell"/>
+                <w:sz w:val="28"/>
+                <w:szCs w:val="28"/>
+              </w:rPr>
+            </w:pPr>
+            <w:r>
+              <w:rPr>
+                <w:rFonts w:ascii="Rockwell" w:hAnsi="Rockwell"/>
+                <w:sz w:val="28"/>
+                <w:szCs w:val="28"/>
+              </w:rPr>
+              <w:t>ITITIU18132</w:t>
+            </w:r>
+          </w:p>
+        </w:tc>
+        <w:tc>
+          <w:tcPr>
+            <w:tcW w:w="7601" w:type="dxa"/>
+            <w:vAlign w:val="center"/>
+          </w:tcPr>
+          <w:p>
+            <w:pPr>
+              <w:jc w:val="center"/>
+              <w:cnfStyle w:val="000000000000" w:firstRow="0" w:lastRow="0" w:firstColumn="0" w:lastColumn="0" w:oddVBand="0" w:evenVBand="0" w:oddHBand="0" w:evenHBand="0" w:firstRowFirstColumn="0" w:firstRowLastColumn="0" w:lastRowFirstColumn="0" w:lastRowLastColumn="0"/>
+              <w:rPr>
+                <w:sz w:val="28"/>
+                <w:szCs w:val="28"/>
+              </w:rPr>
+            </w:pPr>
+            <w:r>
+              <w:rPr>
+                <w:sz w:val="28"/>
+                <w:szCs w:val="28"/>
+              </w:rPr>
+              <w:t xml:space="preserve">Build classes: </w:t>
+            </w:r>
+            <w:proofErr w:type="spellStart"/>
+            <w:r>
+              <w:rPr>
+                <w:sz w:val="28"/>
+                <w:szCs w:val="28"/>
+              </w:rPr>
+              <w:t>FlyingZombie</w:t>
+            </w:r>
+            <w:proofErr w:type="spellEnd"/>
+            <w:r>
+              <w:rPr>
+                <w:sz w:val="28"/>
+                <w:szCs w:val="28"/>
+              </w:rPr>
+              <w:t>, Sun</w:t>
+            </w:r>
+            <w:r>
+              <w:rPr>
+                <w:sz w:val="28"/>
+                <w:szCs w:val="28"/>
+              </w:rPr>
+              <w:t xml:space="preserve">, </w:t>
+            </w:r>
+            <w:proofErr w:type="spellStart"/>
+            <w:r>
+              <w:rPr>
+                <w:sz w:val="28"/>
+                <w:szCs w:val="28"/>
+              </w:rPr>
+              <w:t>StartMenu</w:t>
+            </w:r>
+            <w:proofErr w:type="spellEnd"/>
+          </w:p>
+          <w:p>
+            <w:pPr>
+              <w:jc w:val="center"/>
+              <w:cnfStyle w:val="000000000000" w:firstRow="0" w:lastRow="0" w:firstColumn="0" w:lastColumn="0" w:oddVBand="0" w:evenVBand="0" w:oddHBand="0" w:evenHBand="0" w:firstRowFirstColumn="0" w:firstRowLastColumn="0" w:lastRowFirstColumn="0" w:lastRowLastColumn="0"/>
+              <w:rPr>
+                <w:sz w:val="28"/>
+                <w:szCs w:val="28"/>
+              </w:rPr>
+            </w:pPr>
+            <w:r>
+              <w:rPr>
+                <w:sz w:val="28"/>
+                <w:szCs w:val="28"/>
+              </w:rPr>
+              <w:t>Write report</w:t>
+            </w:r>
+          </w:p>
+        </w:tc>
+      </w:tr>
+      <w:tr>
+        <w:trPr>
+          <w:cnfStyle w:val="000000100000" w:firstRow="0" w:lastRow="0" w:firstColumn="0" w:lastColumn="0" w:oddVBand="0" w:evenVBand="0" w:oddHBand="1" w:evenHBand="0" w:firstRowFirstColumn="0" w:firstRowLastColumn="0" w:lastRowFirstColumn="0" w:lastRowLastColumn="0"/>
+          <w:trHeight w:val="1445"/>
+        </w:trPr>
+        <w:tc>
+          <w:tcPr>
+            <w:cnfStyle w:val="001000000000" w:firstRow="0" w:lastRow="0" w:firstColumn="1" w:lastColumn="0" w:oddVBand="0" w:evenVBand="0" w:oddHBand="0" w:evenHBand="0" w:firstRowFirstColumn="0" w:firstRowLastColumn="0" w:lastRowFirstColumn="0" w:lastRowLastColumn="0"/>
+            <w:tcW w:w="3467" w:type="dxa"/>
+            <w:vAlign w:val="center"/>
+          </w:tcPr>
+          <w:p>
+            <w:pPr>
+              <w:jc w:val="center"/>
+              <w:rPr>
+                <w:rFonts w:ascii="Rockwell" w:hAnsi="Rockwell"/>
+                <w:sz w:val="28"/>
+                <w:szCs w:val="28"/>
+              </w:rPr>
+            </w:pPr>
+            <w:proofErr w:type="spellStart"/>
+            <w:r>
+              <w:rPr>
+                <w:rFonts w:ascii="Rockwell" w:hAnsi="Rockwell"/>
+                <w:sz w:val="28"/>
+                <w:szCs w:val="28"/>
+              </w:rPr>
+              <w:t>Nguy</w:t>
+            </w:r>
+            <w:r>
+              <w:rPr>
+                <w:rFonts w:ascii="Cambria" w:hAnsi="Cambria" w:cs="Cambria"/>
+                <w:sz w:val="28"/>
+                <w:szCs w:val="28"/>
+              </w:rPr>
+              <w:t>ễ</w:t>
+            </w:r>
+            <w:r>
+              <w:rPr>
+                <w:rFonts w:ascii="Rockwell" w:hAnsi="Rockwell"/>
+                <w:sz w:val="28"/>
+                <w:szCs w:val="28"/>
+              </w:rPr>
+              <w:t>n</w:t>
+            </w:r>
+            <w:proofErr w:type="spellEnd"/>
+            <w:r>
+              <w:rPr>
+                <w:rFonts w:ascii="Rockwell" w:hAnsi="Rockwell"/>
+                <w:sz w:val="28"/>
+                <w:szCs w:val="28"/>
+              </w:rPr>
+              <w:t xml:space="preserve"> </w:t>
+            </w:r>
+            <w:proofErr w:type="spellStart"/>
+            <w:r>
+              <w:rPr>
+                <w:rFonts w:ascii="Rockwell" w:hAnsi="Rockwell"/>
+                <w:sz w:val="28"/>
+                <w:szCs w:val="28"/>
+              </w:rPr>
+              <w:t>Hà</w:t>
+            </w:r>
+            <w:proofErr w:type="spellEnd"/>
+            <w:r>
+              <w:rPr>
+                <w:rFonts w:ascii="Rockwell" w:hAnsi="Rockwell"/>
+                <w:sz w:val="28"/>
+                <w:szCs w:val="28"/>
+              </w:rPr>
+              <w:t xml:space="preserve"> </w:t>
+            </w:r>
+            <w:proofErr w:type="spellStart"/>
+            <w:r>
+              <w:rPr>
+                <w:rFonts w:ascii="Rockwell" w:hAnsi="Rockwell"/>
+                <w:sz w:val="28"/>
+                <w:szCs w:val="28"/>
+              </w:rPr>
+              <w:t>V</w:t>
+            </w:r>
+            <w:r>
+              <w:rPr>
+                <w:rFonts w:ascii="Cambria" w:hAnsi="Cambria" w:cs="Cambria"/>
+                <w:sz w:val="28"/>
+                <w:szCs w:val="28"/>
+              </w:rPr>
+              <w:t>ă</w:t>
+            </w:r>
+            <w:r>
+              <w:rPr>
+                <w:rFonts w:ascii="Rockwell" w:hAnsi="Rockwell"/>
+                <w:sz w:val="28"/>
+                <w:szCs w:val="28"/>
+              </w:rPr>
+              <w:t>n</w:t>
+            </w:r>
+            <w:proofErr w:type="spellEnd"/>
+          </w:p>
+        </w:tc>
+        <w:tc>
+          <w:tcPr>
+            <w:tcW w:w="7601" w:type="dxa"/>
+            <w:vAlign w:val="center"/>
+          </w:tcPr>
+          <w:p>
+            <w:pPr>
+              <w:jc w:val="center"/>
+              <w:cnfStyle w:val="000000100000" w:firstRow="0" w:lastRow="0" w:firstColumn="0" w:lastColumn="0" w:oddVBand="0" w:evenVBand="0" w:oddHBand="1" w:evenHBand="0" w:firstRowFirstColumn="0" w:firstRowLastColumn="0" w:lastRowFirstColumn="0" w:lastRowLastColumn="0"/>
+              <w:rPr>
+                <w:sz w:val="28"/>
+                <w:szCs w:val="28"/>
+              </w:rPr>
+            </w:pPr>
+            <w:r>
+              <w:rPr>
+                <w:sz w:val="28"/>
+                <w:szCs w:val="28"/>
+              </w:rPr>
+              <w:t>Help with designing game graphic</w:t>
+            </w:r>
+          </w:p>
+          <w:p>
+            <w:pPr>
+              <w:jc w:val="center"/>
+              <w:cnfStyle w:val="000000100000" w:firstRow="0" w:lastRow="0" w:firstColumn="0" w:lastColumn="0" w:oddVBand="0" w:evenVBand="0" w:oddHBand="1" w:evenHBand="0" w:firstRowFirstColumn="0" w:firstRowLastColumn="0" w:lastRowFirstColumn="0" w:lastRowLastColumn="0"/>
+              <w:rPr>
+                <w:sz w:val="28"/>
+                <w:szCs w:val="28"/>
+              </w:rPr>
+            </w:pPr>
+            <w:r>
+              <w:rPr>
+                <w:sz w:val="28"/>
+                <w:szCs w:val="28"/>
+              </w:rPr>
+              <w:t xml:space="preserve">Build classes: </w:t>
+            </w:r>
+            <w:proofErr w:type="spellStart"/>
+            <w:r>
+              <w:rPr>
+                <w:sz w:val="28"/>
+                <w:szCs w:val="28"/>
+              </w:rPr>
+              <w:t>SunFlower</w:t>
+            </w:r>
+            <w:proofErr w:type="spellEnd"/>
+            <w:r>
+              <w:rPr>
+                <w:sz w:val="28"/>
+                <w:szCs w:val="28"/>
+              </w:rPr>
+              <w:t xml:space="preserve">, </w:t>
+            </w:r>
+            <w:proofErr w:type="spellStart"/>
+            <w:r>
+              <w:rPr>
+                <w:sz w:val="28"/>
+                <w:szCs w:val="28"/>
+              </w:rPr>
+              <w:t>CarnivorousPlant</w:t>
+            </w:r>
+            <w:proofErr w:type="spellEnd"/>
+            <w:r>
+              <w:rPr>
+                <w:sz w:val="28"/>
+                <w:szCs w:val="28"/>
+              </w:rPr>
+              <w:t xml:space="preserve">, </w:t>
+            </w:r>
+            <w:proofErr w:type="spellStart"/>
+            <w:r>
+              <w:rPr>
+                <w:sz w:val="28"/>
+                <w:szCs w:val="28"/>
+              </w:rPr>
+              <w:t>EndMenu</w:t>
+            </w:r>
+            <w:proofErr w:type="spellEnd"/>
+          </w:p>
+          <w:p>
+            <w:pPr>
+              <w:jc w:val="center"/>
+              <w:cnfStyle w:val="000000100000" w:firstRow="0" w:lastRow="0" w:firstColumn="0" w:lastColumn="0" w:oddVBand="0" w:evenVBand="0" w:oddHBand="1" w:evenHBand="0" w:firstRowFirstColumn="0" w:firstRowLastColumn="0" w:lastRowFirstColumn="0" w:lastRowLastColumn="0"/>
+              <w:rPr>
+                <w:sz w:val="28"/>
+                <w:szCs w:val="28"/>
+              </w:rPr>
+            </w:pPr>
+            <w:r>
+              <w:rPr>
+                <w:sz w:val="28"/>
+                <w:szCs w:val="28"/>
+              </w:rPr>
+              <w:t xml:space="preserve">Make </w:t>
+            </w:r>
+            <w:proofErr w:type="spellStart"/>
+            <w:r>
+              <w:rPr>
+                <w:sz w:val="28"/>
+                <w:szCs w:val="28"/>
+              </w:rPr>
+              <w:t>powerpoint</w:t>
+            </w:r>
+            <w:proofErr w:type="spellEnd"/>
+          </w:p>
+        </w:tc>
+      </w:tr>
+    </w:tbl>
+    <w:p>
+      <w:bookmarkStart w:id="0" w:name="_GoBack"/>
+      <w:bookmarkEnd w:id="0"/>
+    </w:p>
+    <w:p>
+      <w:pPr>
+        <w:pStyle w:val="Heading3"/>
+        <w:numPr>
+          <w:ilvl w:val="0"/>
+          <w:numId w:val="1"/>
+        </w:numPr>
+      </w:pPr>
+      <w:r>
         <w:t>ARCHITECTURE AND DESIGN</w:t>
       </w:r>
     </w:p>
@@ -999,6 +2186,7 @@
           <w:sz w:val="28"/>
           <w:szCs w:val="28"/>
         </w:rPr>
+        <w:lastRenderedPageBreak/>
         <w:t>The main effort</w:t>
       </w:r>
       <w:r>
@@ -5827,16 +7015,7 @@
           <w:i w:val="0"/>
           <w:iCs/>
         </w:rPr>
-        <w:t>Design Patterns</w:t>
-      </w:r>
-      <w:r>
-        <w:rPr>
-          <w:b/>
-          <w:bCs/>
-          <w:i w:val="0"/>
-          <w:iCs/>
-        </w:rPr>
-        <w:t>:</w:t>
+        <w:t>Design Patterns:</w:t>
       </w:r>
     </w:p>
     <w:p/>
@@ -6478,6 +7657,25 @@
     </w:p>
     <w:p>
       <w:pPr>
+        <w:rPr>
+          <w:rFonts w:ascii="Consolas" w:eastAsia="Times New Roman" w:hAnsi="Consolas" w:cs="Courier New"/>
+          <w:color w:val="000000"/>
+          <w:sz w:val="22"/>
+          <w:szCs w:val="22"/>
+        </w:rPr>
+      </w:pPr>
+      <w:r>
+        <w:rPr>
+          <w:rFonts w:ascii="Consolas" w:eastAsia="Times New Roman" w:hAnsi="Consolas" w:cs="Courier New"/>
+          <w:color w:val="000000"/>
+          <w:sz w:val="22"/>
+          <w:szCs w:val="22"/>
+        </w:rPr>
+        <w:br w:type="page"/>
+      </w:r>
+    </w:p>
+    <w:p>
+      <w:pPr>
         <w:pStyle w:val="ListParagraph"/>
         <w:rPr>
           <w:sz w:val="28"/>
@@ -6528,20 +7726,239 @@
           <w:u w:val="single"/>
         </w:rPr>
       </w:pPr>
-      <w:bookmarkStart w:id="0" w:name="_GoBack"/>
-      <w:bookmarkEnd w:id="0"/>
     </w:p>
     <w:p>
       <w:pPr>
-        <w:rPr>
-          <w:sz w:val="28"/>
-          <w:szCs w:val="28"/>
-        </w:rPr>
-      </w:pPr>
-      <w:r>
-        <w:lastRenderedPageBreak/>
-        <w:br w:type="page"/>
-      </w:r>
+        <w:pStyle w:val="ListParagraph"/>
+        <w:rPr>
+          <w:rStyle w:val="Emphasis"/>
+          <w:color w:val="auto"/>
+          <w:sz w:val="28"/>
+          <w:szCs w:val="28"/>
+        </w:rPr>
+      </w:pPr>
+      <w:r>
+        <w:rPr>
+          <w:rStyle w:val="Emphasis"/>
+          <w:color w:val="auto"/>
+          <w:sz w:val="28"/>
+          <w:szCs w:val="28"/>
+        </w:rPr>
+        <w:t xml:space="preserve">The second design pattern to be applied into the game was Factory Method. </w:t>
+      </w:r>
+      <w:r>
+        <w:rPr>
+          <w:rStyle w:val="Emphasis"/>
+          <w:color w:val="auto"/>
+          <w:sz w:val="28"/>
+          <w:szCs w:val="28"/>
+        </w:rPr>
+        <w:t>The Factory Method was implemented</w:t>
+      </w:r>
+      <w:r>
+        <w:rPr>
+          <w:rStyle w:val="Emphasis"/>
+          <w:color w:val="auto"/>
+          <w:sz w:val="28"/>
+          <w:szCs w:val="28"/>
+        </w:rPr>
+        <w:t xml:space="preserve"> as in the diagram below:</w:t>
+      </w:r>
+    </w:p>
+    <w:p>
+      <w:pPr>
+        <w:pStyle w:val="ListParagraph"/>
+        <w:rPr>
+          <w:rStyle w:val="Emphasis"/>
+          <w:color w:val="auto"/>
+          <w:sz w:val="28"/>
+          <w:szCs w:val="28"/>
+        </w:rPr>
+      </w:pPr>
+    </w:p>
+    <w:p>
+      <w:pPr>
+        <w:pStyle w:val="ListParagraph"/>
+        <w:rPr>
+          <w:rStyle w:val="Emphasis"/>
+          <w:color w:val="auto"/>
+          <w:sz w:val="28"/>
+          <w:szCs w:val="28"/>
+        </w:rPr>
+      </w:pPr>
+      <w:r>
+        <w:rPr>
+          <w:iCs/>
+          <w:noProof/>
+          <w:sz w:val="28"/>
+          <w:szCs w:val="28"/>
+        </w:rPr>
+        <w:drawing>
+          <wp:inline distT="0" distB="0" distL="0" distR="0" wp14:anchorId="5D591E79" wp14:editId="1B0161A7">
+            <wp:extent cx="6092456" cy="4582881"/>
+            <wp:effectExtent l="0" t="0" r="0" b="0"/>
+            <wp:docPr id="8" name="Picture 8" descr="A screenshot of a cell phone&#10;&#10;Description automatically generated"/>
+            <wp:cNvGraphicFramePr>
+              <a:graphicFrameLocks xmlns:a="http://schemas.openxmlformats.org/drawingml/2006/main" noChangeAspect="1"/>
+            </wp:cNvGraphicFramePr>
+            <a:graphic xmlns:a="http://schemas.openxmlformats.org/drawingml/2006/main">
+              <a:graphicData uri="http://schemas.openxmlformats.org/drawingml/2006/picture">
+                <pic:pic xmlns:pic="http://schemas.openxmlformats.org/drawingml/2006/picture">
+                  <pic:nvPicPr>
+                    <pic:cNvPr id="8" name="Factory.png"/>
+                    <pic:cNvPicPr/>
+                  </pic:nvPicPr>
+                  <pic:blipFill>
+                    <a:blip r:embed="rId14" cstate="print">
+                      <a:extLst>
+                        <a:ext uri="{28A0092B-C50C-407E-A947-70E740481C1C}">
+                          <a14:useLocalDpi xmlns:a14="http://schemas.microsoft.com/office/drawing/2010/main" val="0"/>
+                        </a:ext>
+                      </a:extLst>
+                    </a:blip>
+                    <a:stretch>
+                      <a:fillRect/>
+                    </a:stretch>
+                  </pic:blipFill>
+                  <pic:spPr>
+                    <a:xfrm>
+                      <a:off x="0" y="0"/>
+                      <a:ext cx="6093128" cy="4583387"/>
+                    </a:xfrm>
+                    <a:prstGeom prst="rect">
+                      <a:avLst/>
+                    </a:prstGeom>
+                  </pic:spPr>
+                </pic:pic>
+              </a:graphicData>
+            </a:graphic>
+          </wp:inline>
+        </w:drawing>
+      </w:r>
+    </w:p>
+    <w:p>
+      <w:pPr>
+        <w:rPr>
+          <w:rStyle w:val="Emphasis"/>
+          <w:color w:val="auto"/>
+          <w:sz w:val="28"/>
+          <w:szCs w:val="28"/>
+        </w:rPr>
+      </w:pPr>
+      <w:r>
+        <w:rPr>
+          <w:rStyle w:val="Emphasis"/>
+          <w:color w:val="auto"/>
+          <w:sz w:val="28"/>
+          <w:szCs w:val="28"/>
+        </w:rPr>
+        <w:t xml:space="preserve">This design was to follow the Single Responsibility Principle, when we </w:t>
+      </w:r>
+      <w:r>
+        <w:rPr>
+          <w:rStyle w:val="Emphasis"/>
+          <w:color w:val="auto"/>
+          <w:sz w:val="28"/>
+          <w:szCs w:val="28"/>
+        </w:rPr>
+        <w:t>wish</w:t>
+      </w:r>
+      <w:r>
+        <w:rPr>
+          <w:rStyle w:val="Emphasis"/>
+          <w:color w:val="auto"/>
+          <w:sz w:val="28"/>
+          <w:szCs w:val="28"/>
+        </w:rPr>
+        <w:t xml:space="preserve"> to handle the spawn object and the logic of the spawn methods separately. </w:t>
+      </w:r>
+      <w:r>
+        <w:rPr>
+          <w:rStyle w:val="Emphasis"/>
+          <w:color w:val="auto"/>
+          <w:sz w:val="28"/>
+          <w:szCs w:val="28"/>
+        </w:rPr>
+        <w:t xml:space="preserve">Another reasonable idea when this design was implemented is the logic of spawning plants and zombies were hidden from other classes. Hence, if anyone wish to adjust the spawning logic, they do not have to mind the </w:t>
+      </w:r>
+      <w:proofErr w:type="spellStart"/>
+      <w:r>
+        <w:rPr>
+          <w:rStyle w:val="Emphasis"/>
+          <w:color w:val="auto"/>
+          <w:sz w:val="28"/>
+          <w:szCs w:val="28"/>
+        </w:rPr>
+        <w:t xml:space="preserve">SpawnManager Class. </w:t>
+      </w:r>
+      <w:proofErr w:type="spellEnd"/>
+      <w:r>
+        <w:rPr>
+          <w:rStyle w:val="Emphasis"/>
+          <w:color w:val="auto"/>
+          <w:sz w:val="28"/>
+          <w:szCs w:val="28"/>
+        </w:rPr>
+        <w:t xml:space="preserve">Furthermore, the </w:t>
+      </w:r>
+      <w:proofErr w:type="spellStart"/>
+      <w:r>
+        <w:rPr>
+          <w:rStyle w:val="Emphasis"/>
+          <w:color w:val="auto"/>
+          <w:sz w:val="28"/>
+          <w:szCs w:val="28"/>
+        </w:rPr>
+        <w:t>IFactory</w:t>
+      </w:r>
+      <w:proofErr w:type="spellEnd"/>
+      <w:r>
+        <w:rPr>
+          <w:rStyle w:val="Emphasis"/>
+          <w:color w:val="auto"/>
+          <w:sz w:val="28"/>
+          <w:szCs w:val="28"/>
+        </w:rPr>
+        <w:t xml:space="preserve"> interface allows other developers to add new Factory methods as they wish to Spawn other objects, for instance, decorators or new types of sun or bullet. </w:t>
+      </w:r>
+    </w:p>
+    <w:p>
+      <w:pPr>
+        <w:rPr>
+          <w:rStyle w:val="Emphasis"/>
+          <w:color w:val="auto"/>
+          <w:sz w:val="28"/>
+          <w:szCs w:val="28"/>
+        </w:rPr>
+      </w:pPr>
+      <w:r>
+        <w:rPr>
+          <w:rStyle w:val="Emphasis"/>
+          <w:color w:val="auto"/>
+          <w:sz w:val="28"/>
+          <w:szCs w:val="28"/>
+        </w:rPr>
+        <w:t>Although the Plant Factory and the Zombie Factory should be in separate classes, this implementation reduces the program’s complexity, and does not violate the Single Responsibility Principle since the actor is still only handling the Factory methods.</w:t>
+      </w:r>
+    </w:p>
+    <w:p>
+      <w:r>
+        <w:rPr>
+          <w:rStyle w:val="Emphasis"/>
+          <w:color w:val="auto"/>
+          <w:sz w:val="28"/>
+          <w:szCs w:val="28"/>
+        </w:rPr>
+        <w:t xml:space="preserve">However, there is one weakness that the team found out from the Factory Methods Pattern in our game: developers still need to add new line of codes whenever they add new types of Plants or Zombies. This weakness should be mended in the future. </w:t>
+      </w:r>
+    </w:p>
+    <w:p>
+      <w:pPr>
+        <w:rPr>
+          <w:sz w:val="28"/>
+          <w:szCs w:val="28"/>
+        </w:rPr>
+      </w:pPr>
     </w:p>
     <w:p/>
     <w:tbl>
@@ -6627,7 +8044,6 @@
                 <w:showingPlcHdr/>
                 <w15:appearance w15:val="hidden"/>
               </w:sdtPr>
-              <w:sdtEndPr/>
               <w:sdtContent>
                 <w:r>
                   <w:rPr>
@@ -6773,7 +8189,7 @@
           </mc:Choice>
           <mc:Fallback>
             <w:pict>
-              <v:shape w14:anchorId="1CE29ACA" id="Shape" o:spid="_x0000_s1026" style="position:absolute;margin-left:-34.15pt;margin-top:-707.55pt;width:611.9pt;height:711.8pt;z-index:-251655168;visibility:visible;mso-wrap-style:square;mso-wrap-distance-left:9pt;mso-wrap-distance-top:0;mso-wrap-distance-right:9pt;mso-wrap-distance-bottom:0;mso-position-horizontal:absolute;mso-position-horizontal-relative:text;mso-position-vertical:absolute;mso-position-vertical-relative:text;v-text-anchor:middle" coordsize="21600,21600" o:gfxdata="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" path="m,14678r,6922l21600,3032,21600,,17075,,,14678xe" fillcolor="#123869 [3204]" stroked="f" strokeweight="1pt">
+              <v:shape w14:anchorId="4FE31618" id="Shape" o:spid="_x0000_s1026" style="position:absolute;margin-left:-34.15pt;margin-top:-707.55pt;width:611.9pt;height:711.8pt;z-index:-251655168;visibility:visible;mso-wrap-style:square;mso-wrap-distance-left:9pt;mso-wrap-distance-top:0;mso-wrap-distance-right:9pt;mso-wrap-distance-bottom:0;mso-position-horizontal:absolute;mso-position-horizontal-relative:text;mso-position-vertical:absolute;mso-position-vertical-relative:text;v-text-anchor:middle" coordsize="21600,21600" o:gfxdata="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" path="m,14678r,6922l21600,3032,21600,,17075,,,14678xe" fillcolor="#123869 [3204]" stroked="f" strokeweight="1pt">
                 <v:stroke miterlimit="4" joinstyle="miter"/>
                 <v:path arrowok="t" o:extrusionok="f" o:connecttype="custom" o:connectlocs="3885565,4519930;3885565,4519930;3885565,4519930;3885565,4519930" o:connectangles="0,90,180,270"/>
               </v:shape>
@@ -6783,8 +8199,8 @@
       </w:r>
     </w:p>
     <w:sectPr>
-      <w:footerReference w:type="even" r:id="rId14"/>
-      <w:footerReference w:type="default" r:id="rId15"/>
+      <w:footerReference w:type="even" r:id="rId15"/>
+      <w:footerReference w:type="default" r:id="rId16"/>
       <w:pgSz w:w="12240" w:h="15840" w:code="1"/>
       <w:pgMar w:top="720" w:right="720" w:bottom="1080" w:left="720" w:header="709" w:footer="432" w:gutter="0"/>
       <w:cols w:space="708"/>
@@ -6827,11 +8243,6 @@
         <w:docPartUnique/>
       </w:docPartObj>
     </w:sdtPr>
-    <w:sdtEndPr>
-      <w:rPr>
-        <w:rStyle w:val="PageNumber"/>
-      </w:rPr>
-    </w:sdtEndPr>
     <w:sdtContent>
       <w:p>
         <w:pPr>
@@ -6897,11 +8308,6 @@
         <w:docPartUnique/>
       </w:docPartObj>
     </w:sdtPr>
-    <w:sdtEndPr>
-      <w:rPr>
-        <w:rStyle w:val="PageNumber"/>
-      </w:rPr>
-    </w:sdtEndPr>
     <w:sdtContent>
       <w:p>
         <w:pPr>
@@ -7907,9 +9313,9 @@
   <w:abstractNum w:abstractNumId="9" w15:restartNumberingAfterBreak="0">
     <w:nsid w:val="47583068"/>
     <w:multiLevelType w:val="hybridMultilevel"/>
-    <w:tmpl w:val="600889A2"/>
+    <w:tmpl w:val="6C1A8214"/>
     <w:lvl w:ilvl="0" w:tplc="D5EAF13E">
-      <w:start w:val="3"/>
+      <w:start w:val="2"/>
       <w:numFmt w:val="upperRoman"/>
       <w:lvlText w:val="%1."/>
       <w:lvlJc w:val="right"/>
@@ -7994,6 +9400,95 @@
     </w:lvl>
   </w:abstractNum>
   <w:abstractNum w:abstractNumId="10" w15:restartNumberingAfterBreak="0">
+    <w:nsid w:val="4C8E2619"/>
+    <w:multiLevelType w:val="hybridMultilevel"/>
+    <w:tmpl w:val="FFE83376"/>
+    <w:lvl w:ilvl="0" w:tplc="0409000F">
+      <w:start w:val="1"/>
+      <w:numFmt w:val="decimal"/>
+      <w:lvlText w:val="%1."/>
+      <w:lvlJc w:val="left"/>
+      <w:pPr>
+        <w:ind w:left="720" w:hanging="360"/>
+      </w:pPr>
+      <w:rPr>
+        <w:rFonts w:hint="default"/>
+      </w:rPr>
+    </w:lvl>
+    <w:lvl w:ilvl="1" w:tplc="04090019" w:tentative="1">
+      <w:start w:val="1"/>
+      <w:numFmt w:val="lowerLetter"/>
+      <w:lvlText w:val="%2."/>
+      <w:lvlJc w:val="left"/>
+      <w:pPr>
+        <w:ind w:left="1440" w:hanging="360"/>
+      </w:pPr>
+    </w:lvl>
+    <w:lvl w:ilvl="2" w:tplc="0409001B" w:tentative="1">
+      <w:start w:val="1"/>
+      <w:numFmt w:val="lowerRoman"/>
+      <w:lvlText w:val="%3."/>
+      <w:lvlJc w:val="right"/>
+      <w:pPr>
+        <w:ind w:left="2160" w:hanging="180"/>
+      </w:pPr>
+    </w:lvl>
+    <w:lvl w:ilvl="3" w:tplc="0409000F" w:tentative="1">
+      <w:start w:val="1"/>
+      <w:numFmt w:val="decimal"/>
+      <w:lvlText w:val="%4."/>
+      <w:lvlJc w:val="left"/>
+      <w:pPr>
+        <w:ind w:left="2880" w:hanging="360"/>
+      </w:pPr>
+    </w:lvl>
+    <w:lvl w:ilvl="4" w:tplc="04090019" w:tentative="1">
+      <w:start w:val="1"/>
+      <w:numFmt w:val="lowerLetter"/>
+      <w:lvlText w:val="%5."/>
+      <w:lvlJc w:val="left"/>
+      <w:pPr>
+        <w:ind w:left="3600" w:hanging="360"/>
+      </w:pPr>
+    </w:lvl>
+    <w:lvl w:ilvl="5" w:tplc="0409001B" w:tentative="1">
+      <w:start w:val="1"/>
+      <w:numFmt w:val="lowerRoman"/>
+      <w:lvlText w:val="%6."/>
+      <w:lvlJc w:val="right"/>
+      <w:pPr>
+        <w:ind w:left="4320" w:hanging="180"/>
+      </w:pPr>
+    </w:lvl>
+    <w:lvl w:ilvl="6" w:tplc="0409000F" w:tentative="1">
+      <w:start w:val="1"/>
+      <w:numFmt w:val="decimal"/>
+      <w:lvlText w:val="%7."/>
+      <w:lvlJc w:val="left"/>
+      <w:pPr>
+        <w:ind w:left="5040" w:hanging="360"/>
+      </w:pPr>
+    </w:lvl>
+    <w:lvl w:ilvl="7" w:tplc="04090019" w:tentative="1">
+      <w:start w:val="1"/>
+      <w:numFmt w:val="lowerLetter"/>
+      <w:lvlText w:val="%8."/>
+      <w:lvlJc w:val="left"/>
+      <w:pPr>
+        <w:ind w:left="5760" w:hanging="360"/>
+      </w:pPr>
+    </w:lvl>
+    <w:lvl w:ilvl="8" w:tplc="0409001B" w:tentative="1">
+      <w:start w:val="1"/>
+      <w:numFmt w:val="lowerRoman"/>
+      <w:lvlText w:val="%9."/>
+      <w:lvlJc w:val="right"/>
+      <w:pPr>
+        <w:ind w:left="6480" w:hanging="180"/>
+      </w:pPr>
+    </w:lvl>
+  </w:abstractNum>
+  <w:abstractNum w:abstractNumId="11" w15:restartNumberingAfterBreak="0">
     <w:nsid w:val="60F67763"/>
     <w:multiLevelType w:val="hybridMultilevel"/>
     <w:tmpl w:val="BB8204C2"/>
@@ -8106,7 +9601,7 @@
       </w:rPr>
     </w:lvl>
   </w:abstractNum>
-  <w:abstractNum w:abstractNumId="11" w15:restartNumberingAfterBreak="0">
+  <w:abstractNum w:abstractNumId="12" w15:restartNumberingAfterBreak="0">
     <w:nsid w:val="7169075B"/>
     <w:multiLevelType w:val="hybridMultilevel"/>
     <w:tmpl w:val="ADA07128"/>
@@ -8195,7 +9690,7 @@
       </w:pPr>
     </w:lvl>
   </w:abstractNum>
-  <w:abstractNum w:abstractNumId="12" w15:restartNumberingAfterBreak="0">
+  <w:abstractNum w:abstractNumId="13" w15:restartNumberingAfterBreak="0">
     <w:nsid w:val="77926620"/>
     <w:multiLevelType w:val="hybridMultilevel"/>
     <w:tmpl w:val="A00C7232"/>
@@ -8288,7 +9783,7 @@
       </w:pPr>
     </w:lvl>
   </w:abstractNum>
-  <w:abstractNum w:abstractNumId="13" w15:restartNumberingAfterBreak="0">
+  <w:abstractNum w:abstractNumId="14" w15:restartNumberingAfterBreak="0">
     <w:nsid w:val="7B6933B6"/>
     <w:multiLevelType w:val="hybridMultilevel"/>
     <w:tmpl w:val="9EC8D68E"/>
@@ -8385,19 +9880,19 @@
     <w:abstractNumId w:val="6"/>
   </w:num>
   <w:num w:numId="3">
-    <w:abstractNumId w:val="11"/>
+    <w:abstractNumId w:val="12"/>
   </w:num>
   <w:num w:numId="4">
     <w:abstractNumId w:val="4"/>
   </w:num>
   <w:num w:numId="5">
-    <w:abstractNumId w:val="13"/>
+    <w:abstractNumId w:val="14"/>
   </w:num>
   <w:num w:numId="6">
     <w:abstractNumId w:val="5"/>
   </w:num>
   <w:num w:numId="7">
-    <w:abstractNumId w:val="12"/>
+    <w:abstractNumId w:val="13"/>
   </w:num>
   <w:num w:numId="8">
     <w:abstractNumId w:val="7"/>
@@ -8409,7 +9904,7 @@
     <w:abstractNumId w:val="3"/>
   </w:num>
   <w:num w:numId="11">
-    <w:abstractNumId w:val="10"/>
+    <w:abstractNumId w:val="11"/>
   </w:num>
   <w:num w:numId="12">
     <w:abstractNumId w:val="2"/>
@@ -8419,6 +9914,9 @@
   </w:num>
   <w:num w:numId="14">
     <w:abstractNumId w:val="1"/>
+  </w:num>
+  <w:num w:numId="15">
+    <w:abstractNumId w:val="10"/>
   </w:num>
 </w:numbering>
 </file>
@@ -9295,6 +10793,109 @@
     <w:basedOn w:val="DefaultParagraphFont"/>
     <w:rsid w:val="005756C2"/>
   </w:style>
+  <w:style w:type="table" w:styleId="GridTable5Dark-Accent1">
+    <w:name w:val="Grid Table 5 Dark Accent 1"/>
+    <w:basedOn w:val="TableNormal"/>
+    <w:uiPriority w:val="50"/>
+    <w:rsid w:val="008A27F9"/>
+    <w:tblPr>
+      <w:tblStyleRowBandSize w:val="1"/>
+      <w:tblStyleColBandSize w:val="1"/>
+      <w:tblBorders>
+        <w:top w:val="single" w:sz="4" w:space="0" w:color="FFFFFF" w:themeColor="background1"/>
+        <w:left w:val="single" w:sz="4" w:space="0" w:color="FFFFFF" w:themeColor="background1"/>
+        <w:bottom w:val="single" w:sz="4" w:space="0" w:color="FFFFFF" w:themeColor="background1"/>
+        <w:right w:val="single" w:sz="4" w:space="0" w:color="FFFFFF" w:themeColor="background1"/>
+        <w:insideH w:val="single" w:sz="4" w:space="0" w:color="FFFFFF" w:themeColor="background1"/>
+        <w:insideV w:val="single" w:sz="4" w:space="0" w:color="FFFFFF" w:themeColor="background1"/>
+      </w:tblBorders>
+    </w:tblPr>
+    <w:tcPr>
+      <w:shd w:val="clear" w:color="auto" w:fill="BCD4F3" w:themeFill="accent1" w:themeFillTint="33"/>
+    </w:tcPr>
+    <w:tblStylePr w:type="firstRow">
+      <w:rPr>
+        <w:b/>
+        <w:bCs/>
+        <w:color w:val="FFFFFF" w:themeColor="background1"/>
+      </w:rPr>
+      <w:tblPr/>
+      <w:tcPr>
+        <w:tcBorders>
+          <w:top w:val="single" w:sz="4" w:space="0" w:color="FFFFFF" w:themeColor="background1"/>
+          <w:left w:val="single" w:sz="4" w:space="0" w:color="FFFFFF" w:themeColor="background1"/>
+          <w:right w:val="single" w:sz="4" w:space="0" w:color="FFFFFF" w:themeColor="background1"/>
+          <w:insideH w:val="nil"/>
+          <w:insideV w:val="nil"/>
+        </w:tcBorders>
+        <w:shd w:val="clear" w:color="auto" w:fill="123869" w:themeFill="accent1"/>
+      </w:tcPr>
+    </w:tblStylePr>
+    <w:tblStylePr w:type="lastRow">
+      <w:rPr>
+        <w:b/>
+        <w:bCs/>
+        <w:color w:val="FFFFFF" w:themeColor="background1"/>
+      </w:rPr>
+      <w:tblPr/>
+      <w:tcPr>
+        <w:tcBorders>
+          <w:left w:val="single" w:sz="4" w:space="0" w:color="FFFFFF" w:themeColor="background1"/>
+          <w:bottom w:val="single" w:sz="4" w:space="0" w:color="FFFFFF" w:themeColor="background1"/>
+          <w:right w:val="single" w:sz="4" w:space="0" w:color="FFFFFF" w:themeColor="background1"/>
+          <w:insideH w:val="nil"/>
+          <w:insideV w:val="nil"/>
+        </w:tcBorders>
+        <w:shd w:val="clear" w:color="auto" w:fill="123869" w:themeFill="accent1"/>
+      </w:tcPr>
+    </w:tblStylePr>
+    <w:tblStylePr w:type="firstCol">
+      <w:rPr>
+        <w:b/>
+        <w:bCs/>
+        <w:color w:val="FFFFFF" w:themeColor="background1"/>
+      </w:rPr>
+      <w:tblPr/>
+      <w:tcPr>
+        <w:tcBorders>
+          <w:top w:val="single" w:sz="4" w:space="0" w:color="FFFFFF" w:themeColor="background1"/>
+          <w:left w:val="single" w:sz="4" w:space="0" w:color="FFFFFF" w:themeColor="background1"/>
+          <w:bottom w:val="single" w:sz="4" w:space="0" w:color="FFFFFF" w:themeColor="background1"/>
+          <w:insideV w:val="nil"/>
+        </w:tcBorders>
+        <w:shd w:val="clear" w:color="auto" w:fill="123869" w:themeFill="accent1"/>
+      </w:tcPr>
+    </w:tblStylePr>
+    <w:tblStylePr w:type="lastCol">
+      <w:rPr>
+        <w:b/>
+        <w:bCs/>
+        <w:color w:val="FFFFFF" w:themeColor="background1"/>
+      </w:rPr>
+      <w:tblPr/>
+      <w:tcPr>
+        <w:tcBorders>
+          <w:top w:val="single" w:sz="4" w:space="0" w:color="FFFFFF" w:themeColor="background1"/>
+          <w:bottom w:val="single" w:sz="4" w:space="0" w:color="FFFFFF" w:themeColor="background1"/>
+          <w:right w:val="single" w:sz="4" w:space="0" w:color="FFFFFF" w:themeColor="background1"/>
+          <w:insideV w:val="nil"/>
+        </w:tcBorders>
+        <w:shd w:val="clear" w:color="auto" w:fill="123869" w:themeFill="accent1"/>
+      </w:tcPr>
+    </w:tblStylePr>
+    <w:tblStylePr w:type="band1Vert">
+      <w:tblPr/>
+      <w:tcPr>
+        <w:shd w:val="clear" w:color="auto" w:fill="7AAAE8" w:themeFill="accent1" w:themeFillTint="66"/>
+      </w:tcPr>
+    </w:tblStylePr>
+    <w:tblStylePr w:type="band1Horz">
+      <w:tblPr/>
+      <w:tcPr>
+        <w:shd w:val="clear" w:color="auto" w:fill="7AAAE8" w:themeFill="accent1" w:themeFillTint="66"/>
+      </w:tcPr>
+    </w:tblStylePr>
+  </w:style>
 </w:styles>
 </file>
 
@@ -9524,12 +11125,12 @@
     <w:pitch w:val="variable"/>
     <w:sig w:usb0="A00002AF" w:usb1="400078FB" w:usb2="00000000" w:usb3="00000000" w:csb0="0000009F" w:csb1="00000000"/>
   </w:font>
-  <w:font w:name="Consolas">
-    <w:panose1 w:val="020B0609020204030204"/>
+  <w:font w:name="Rockwell">
+    <w:panose1 w:val="02060603020205020403"/>
     <w:charset w:val="00"/>
-    <w:family w:val="modern"/>
-    <w:pitch w:val="fixed"/>
-    <w:sig w:usb0="E00006FF" w:usb1="0000FCFF" w:usb2="00000001" w:usb3="00000000" w:csb0="0000019F" w:csb1="00000000"/>
+    <w:family w:val="roman"/>
+    <w:pitch w:val="variable"/>
+    <w:sig w:usb0="00000003" w:usb1="00000000" w:usb2="00000000" w:usb3="00000000" w:csb0="00000001" w:csb1="00000000"/>
   </w:font>
   <w:font w:name="Cambria">
     <w:panose1 w:val="02040503050406030204"/>
@@ -9537,6 +11138,13 @@
     <w:family w:val="roman"/>
     <w:pitch w:val="variable"/>
     <w:sig w:usb0="E00006FF" w:usb1="420024FF" w:usb2="02000000" w:usb3="00000000" w:csb0="0000019F" w:csb1="00000000"/>
+  </w:font>
+  <w:font w:name="Consolas">
+    <w:panose1 w:val="020B0609020204030204"/>
+    <w:charset w:val="00"/>
+    <w:family w:val="modern"/>
+    <w:pitch w:val="fixed"/>
+    <w:sig w:usb0="E00006FF" w:usb1="0000FCFF" w:usb2="00000001" w:usb3="00000000" w:csb0="0000019F" w:csb1="00000000"/>
   </w:font>
   <w:font w:name="Calibri">
     <w:panose1 w:val="020F0502020204030204"/>
@@ -9571,6 +11179,7 @@
   </w:compat>
   <w:rsids>
     <w:rsidRoot w:val="007A20CF"/>
+    <w:rsid w:val="00143EBF"/>
     <w:rsid w:val="001C6A6C"/>
     <w:rsid w:val="006E68F7"/>
     <w:rsid w:val="007A20CF"/>
@@ -11263,18 +12872,18 @@
 </file>
 
 <file path=customXml/item1.xml><?xml version="1.0" encoding="utf-8"?>
+<p:properties xmlns:p="http://schemas.microsoft.com/office/2006/metadata/properties" xmlns:xsi="http://www.w3.org/2001/XMLSchema-instance" xmlns:pc="http://schemas.microsoft.com/office/infopath/2007/PartnerControls">
+  <documentManagement/>
+</p:properties>
+</file>
+
+<file path=customXml/item2.xml><?xml version="1.0" encoding="utf-8"?>
 <?mso-contentType ?>
 <FormTemplates xmlns="http://schemas.microsoft.com/sharepoint/v3/contenttype/forms">
   <Display>DocumentLibraryForm</Display>
   <Edit>DocumentLibraryForm</Edit>
   <New>DocumentLibraryForm</New>
 </FormTemplates>
-</file>
-
-<file path=customXml/item2.xml><?xml version="1.0" encoding="utf-8"?>
-<p:properties xmlns:p="http://schemas.microsoft.com/office/2006/metadata/properties" xmlns:xsi="http://www.w3.org/2001/XMLSchema-instance" xmlns:pc="http://schemas.microsoft.com/office/infopath/2007/PartnerControls">
-  <documentManagement/>
-</p:properties>
 </file>
 
 <file path=customXml/item3.xml><?xml version="1.0" encoding="utf-8"?>
@@ -11414,18 +13023,25 @@
 </file>
 
 <file path=customXml/itemProps1.xml><?xml version="1.0" encoding="utf-8"?>
-<ds:datastoreItem xmlns:ds="http://schemas.openxmlformats.org/officeDocument/2006/customXml" ds:itemID="{EF425F07-5221-4468-81DD-0F0C28E7FD98}">
+<ds:datastoreItem xmlns:ds="http://schemas.openxmlformats.org/officeDocument/2006/customXml" ds:itemID="{57798B56-5215-4AD8-847F-8A1F1C10FD6F}">
   <ds:schemaRefs>
-    <ds:schemaRef ds:uri="http://schemas.microsoft.com/sharepoint/v3/contenttype/forms"/>
+    <ds:schemaRef ds:uri="42baf74c-ec20-4537-95b4-20f9e280dd56"/>
+    <ds:schemaRef ds:uri="http://schemas.microsoft.com/office/2006/documentManagement/types"/>
+    <ds:schemaRef ds:uri="http://schemas.openxmlformats.org/package/2006/metadata/core-properties"/>
+    <ds:schemaRef ds:uri="http://purl.org/dc/terms/"/>
+    <ds:schemaRef ds:uri="http://schemas.microsoft.com/office/2006/metadata/properties"/>
+    <ds:schemaRef ds:uri="http://purl.org/dc/elements/1.1/"/>
+    <ds:schemaRef ds:uri="http://schemas.microsoft.com/office/infopath/2007/PartnerControls"/>
+    <ds:schemaRef ds:uri="http://www.w3.org/XML/1998/namespace"/>
+    <ds:schemaRef ds:uri="http://purl.org/dc/dcmitype/"/>
   </ds:schemaRefs>
 </ds:datastoreItem>
 </file>
 
 <file path=customXml/itemProps2.xml><?xml version="1.0" encoding="utf-8"?>
-<ds:datastoreItem xmlns:ds="http://schemas.openxmlformats.org/officeDocument/2006/customXml" ds:itemID="{57798B56-5215-4AD8-847F-8A1F1C10FD6F}">
+<ds:datastoreItem xmlns:ds="http://schemas.openxmlformats.org/officeDocument/2006/customXml" ds:itemID="{EF425F07-5221-4468-81DD-0F0C28E7FD98}">
   <ds:schemaRefs>
-    <ds:schemaRef ds:uri="http://schemas.microsoft.com/office/2006/metadata/properties"/>
-    <ds:schemaRef ds:uri="http://schemas.microsoft.com/office/infopath/2007/PartnerControls"/>
+    <ds:schemaRef ds:uri="http://schemas.microsoft.com/sharepoint/v3/contenttype/forms"/>
   </ds:schemaRefs>
 </ds:datastoreItem>
 </file>
@@ -11449,7 +13065,7 @@
 </file>
 
 <file path=customXml/itemProps4.xml><?xml version="1.0" encoding="utf-8"?>
-<ds:datastoreItem xmlns:ds="http://schemas.openxmlformats.org/officeDocument/2006/customXml" ds:itemID="{5564FF98-ABE0-4E94-BB92-54FD050F0074}">
+<ds:datastoreItem xmlns:ds="http://schemas.openxmlformats.org/officeDocument/2006/customXml" ds:itemID="{F36CAF9A-835E-4F0E-B2BA-0E097D1423DE}">
   <ds:schemaRefs>
     <ds:schemaRef ds:uri="http://schemas.openxmlformats.org/officeDocument/2006/bibliography"/>
   </ds:schemaRefs>

</xml_diff>